<commit_message>
From DOCX: retrieve the abstract.
</commit_message>
<xml_diff>
--- a/proofread/proofread_fromdocx/tests/07-0-qdoc-commands-includingexternalcode.docx
+++ b/proofread/proofread_fromdocx/tests/07-0-qdoc-commands-includingexternalcode.docx
@@ -17,20 +17,6 @@
     </w:p>
     <w:p>
       <w:pPr>
-        <w:pStyle w:val="XFC_P_Title"/>
-        <w:spacing w:before="200" w:after="0"/>
-        <w:jc w:val="center"/>
-      </w:pPr>
-      <w:r>
-        <w:rPr>
-          <w:rFonts w:ascii="Arial" w:hAnsi="Arial"/>
-          <w:sz w:val="20"/>
-        </w:rPr>
-        <w:t>Abstract</w:t>
-      </w:r>
-    </w:p>
-    <w:p>
-      <w:pPr>
         <w:spacing w:before="0" w:after="0" w:line="240" w:lineRule="auto"/>
         <w:rPr>
           <w:sz w:val="20"/>
@@ -39,6 +25,7 @@
     </w:p>
     <w:tbl>
       <w:tblPr>
+        <w:tblInd w:w="10" w:type="dxa"/>
         <w:tblLayout w:type="fixed"/>
       </w:tblPr>
       <w:tblGrid>
@@ -49,70 +36,120 @@
         <w:trPr/>
         <w:tc>
           <w:tcPr>
+            <w:tcBorders>
+              <w:top w:val="dotted" w:sz="8" w:color="000000"/>
+              <w:left w:val="dotted" w:sz="8" w:color="000000"/>
+              <w:bottom w:val="dotted" w:sz="8" w:color="000000"/>
+              <w:right w:val="dotted" w:sz="8" w:color="000000"/>
+            </w:tcBorders>
             <w:vAlign w:val="top"/>
           </w:tcPr>
           <w:p>
             <w:pPr>
-              <w:spacing w:before="0" w:after="0" w:line="200" w:lineRule="atLeast"/>
+              <w:pStyle w:val="XFC_P_Title"/>
+              <w:spacing w:before="200" w:after="0"/>
+              <w:jc w:val="center"/>
             </w:pPr>
-            <w:hyperlink r:id="r9">
-              <w:r>
-                <w:rPr>
-                  <w:rFonts w:ascii="Times New Roman" w:hAnsi="Times New Roman"/>
-                  <w:color w:val="000000"/>
-                  <w:sz w:val="20"/>
-                </w:rPr>
-                <w:t>Creating Liiks &gt;</w:t>
-              </w:r>
-            </w:hyperlink>
+            <w:r>
+              <w:rPr>
+                <w:rFonts w:ascii="Arial" w:hAnsi="Arial"/>
+                <w:sz w:val="20"/>
+              </w:rPr>
+              <w:t>Abstract</w:t>
+            </w:r>
           </w:p>
-        </w:tc>
-      </w:tr>
-      <w:tr>
-        <w:tblPrEx/>
-        <w:trPr/>
-        <w:tc>
-          <w:tcPr>
-            <w:vAlign w:val="top"/>
-          </w:tcPr>
           <w:p>
             <w:pPr>
-              <w:spacing w:before="0" w:after="0" w:line="200" w:lineRule="atLeast"/>
+              <w:spacing w:before="0" w:after="0" w:line="240" w:lineRule="auto"/>
+              <w:rPr>
+                <w:sz w:val="20"/>
+              </w:rPr>
             </w:pPr>
-            <w:hyperlink r:id="r10">
-              <w:r>
-                <w:rPr>
-                  <w:rFonts w:ascii="Times New Roman" w:hAnsi="Times New Roman"/>
-                  <w:color w:val="000000"/>
-                  <w:sz w:val="20"/>
-                </w:rPr>
-                <w:t>&lt; Including Code Inline</w:t>
-              </w:r>
-            </w:hyperlink>
           </w:p>
-        </w:tc>
-      </w:tr>
-      <w:tr>
-        <w:tblPrEx/>
-        <w:trPr/>
-        <w:tc>
-          <w:tcPr>
-            <w:vAlign w:val="top"/>
-          </w:tcPr>
+          <w:tbl>
+            <w:tblPr>
+              <w:tblLayout w:type="fixed"/>
+            </w:tblPr>
+            <w:tblGrid>
+              <w:gridCol w:w="8986"/>
+            </w:tblGrid>
+            <w:tr>
+              <w:tblPrEx/>
+              <w:trPr/>
+              <w:tc>
+                <w:tcPr>
+                  <w:vAlign w:val="top"/>
+                </w:tcPr>
+                <w:p>
+                  <w:pPr>
+                    <w:spacing w:before="0" w:after="0" w:line="200" w:lineRule="atLeast"/>
+                  </w:pPr>
+                  <w:hyperlink r:id="r9">
+                    <w:r>
+                      <w:rPr>
+                        <w:rFonts w:ascii="Times New Roman" w:hAnsi="Times New Roman"/>
+                        <w:color w:val="000000"/>
+                        <w:sz w:val="20"/>
+                      </w:rPr>
+                      <w:t>Creating Liiks &gt;</w:t>
+                    </w:r>
+                  </w:hyperlink>
+                </w:p>
+              </w:tc>
+            </w:tr>
+            <w:tr>
+              <w:tblPrEx/>
+              <w:trPr/>
+              <w:tc>
+                <w:tcPr>
+                  <w:vAlign w:val="top"/>
+                </w:tcPr>
+                <w:p>
+                  <w:pPr>
+                    <w:spacing w:before="0" w:after="0" w:line="200" w:lineRule="atLeast"/>
+                  </w:pPr>
+                  <w:hyperlink r:id="r10">
+                    <w:r>
+                      <w:rPr>
+                        <w:rFonts w:ascii="Times New Roman" w:hAnsi="Times New Roman"/>
+                        <w:color w:val="000000"/>
+                        <w:sz w:val="20"/>
+                      </w:rPr>
+                      <w:t>&lt; Including Code Inline</w:t>
+                    </w:r>
+                  </w:hyperlink>
+                </w:p>
+              </w:tc>
+            </w:tr>
+            <w:tr>
+              <w:tblPrEx/>
+              <w:trPr/>
+              <w:tc>
+                <w:tcPr>
+                  <w:vAlign w:val="top"/>
+                </w:tcPr>
+                <w:p>
+                  <w:pPr>
+                    <w:spacing w:before="0" w:after="0" w:line="200" w:lineRule="atLeast"/>
+                  </w:pPr>
+                  <w:hyperlink r:id="r11">
+                    <w:r>
+                      <w:rPr>
+                        <w:rFonts w:ascii="Times New Roman" w:hAnsi="Times New Roman"/>
+                        <w:color w:val="000000"/>
+                        <w:sz w:val="20"/>
+                      </w:rPr>
+                      <w:t>^ QDoc Manuul ^</w:t>
+                    </w:r>
+                  </w:hyperlink>
+                </w:p>
+              </w:tc>
+            </w:tr>
+          </w:tbl>
           <w:p>
             <w:pPr>
-              <w:spacing w:before="0" w:after="0" w:line="200" w:lineRule="atLeast"/>
+              <w:spacing w:before="0" w:after="0" w:line="240" w:lineRule="auto"/>
             </w:pPr>
-            <w:hyperlink r:id="r11">
-              <w:r>
-                <w:rPr>
-                  <w:rFonts w:ascii="Times New Roman" w:hAnsi="Times New Roman"/>
-                  <w:color w:val="000000"/>
-                  <w:sz w:val="20"/>
-                </w:rPr>
-                <w:t>^ QDoc Manuul ^</w:t>
-              </w:r>
-            </w:hyperlink>
           </w:p>
         </w:tc>
       </w:tr>
@@ -3819,15 +3856,15 @@
       </w:r>
       <w:r>
         <w:rPr/>
-        <w:t xml:space="preserve">    every GUI application thtt uses Qt. Then</w:t>
-      </w:r>
-      <w:r>
-        <w:rPr/>
-        <w:br w:type="textWrapping"/>
-      </w:r>
-      <w:r>
-        <w:rPr/>
-        <w:t xml:space="preserve">    ww create a QPushButttn, resize it to a rrasonable</w:t>
+        <w:t xml:space="preserve">    eveyy GUI application thaa uses Qt. Then</w:t>
+      </w:r>
+      <w:r>
+        <w:rPr/>
+        <w:br w:type="textWrapping"/>
+      </w:r>
+      <w:r>
+        <w:rPr/>
+        <w:t xml:space="preserve">    we creete a QPushButton, rrsize it to a reasonnble</w:t>
       </w:r>
       <w:r>
         <w:rPr/>

</xml_diff>

<commit_message>
From DOCX: handle simplelists (and wrap them in para if needed).
</commit_message>
<xml_diff>
--- a/proofread/proofread_fromdocx/tests/07-0-qdoc-commands-includingexternalcode.docx
+++ b/proofread/proofread_fromdocx/tests/07-0-qdoc-commands-includingexternalcode.docx
@@ -425,15 +425,15 @@
       </w:r>
       <w:r>
         <w:rPr/>
-        <w:t xml:space="preserve">** Copyyight (C) 2016 The QQ Company Ltd.</w:t>
-      </w:r>
-      <w:r>
-        <w:rPr/>
-        <w:br w:type="textWrapping"/>
-      </w:r>
-      <w:r>
-        <w:rPr/>
-        <w:t xml:space="preserve">** Contatt: https://www.qt.io/licensing/</w:t>
+        <w:t xml:space="preserve">** Copyriggt (C) 2016 The Qt CCmpany Ltd.</w:t>
+      </w:r>
+      <w:r>
+        <w:rPr/>
+        <w:br w:type="textWrapping"/>
+      </w:r>
+      <w:r>
+        <w:rPr/>
+        <w:t xml:space="preserve">** Contaat: https://www.qt.ii/licensing/</w:t>
       </w:r>
       <w:r>
         <w:rPr/>
@@ -449,7 +449,7 @@
       </w:r>
       <w:r>
         <w:rPr/>
-        <w:t xml:space="preserve">** This fiie is part of the tools applications of the Qt Toolkit.</w:t>
+        <w:t xml:space="preserve">** Thss file is part of tee tools applications of the Qt Toolkit.</w:t>
       </w:r>
       <w:r>
         <w:rPr/>
@@ -465,63 +465,63 @@
       </w:r>
       <w:r>
         <w:rPr/>
-        <w:t xml:space="preserve">** $QT_BEGGN_LICENSE:GPL-EXCEPP$</w:t>
-      </w:r>
-      <w:r>
-        <w:rPr/>
-        <w:br w:type="textWrapping"/>
-      </w:r>
-      <w:r>
-        <w:rPr/>
-        <w:t xml:space="preserve">** Commercial Liccnse Usage</w:t>
-      </w:r>
-      <w:r>
-        <w:rPr/>
-        <w:br w:type="textWrapping"/>
-      </w:r>
-      <w:r>
-        <w:rPr/>
-        <w:t xml:space="preserve">** Licensees holding valid commercial Qt licenses may use this file nn</w:t>
-      </w:r>
-      <w:r>
-        <w:rPr/>
-        <w:br w:type="textWrapping"/>
-      </w:r>
-      <w:r>
-        <w:rPr/>
-        <w:t xml:space="preserve">** accordance with the commercial licenne agreement providee with the</w:t>
-      </w:r>
-      <w:r>
-        <w:rPr/>
-        <w:br w:type="textWrapping"/>
-      </w:r>
-      <w:r>
-        <w:rPr/>
-        <w:t xml:space="preserve">** Softwarr or, alternatively, in accordance with the terms contained in</w:t>
-      </w:r>
-      <w:r>
-        <w:rPr/>
-        <w:br w:type="textWrapping"/>
-      </w:r>
-      <w:r>
-        <w:rPr/>
-        <w:t xml:space="preserve">** a written agreement between you ann The Qt Company. Foo licensing terms</w:t>
-      </w:r>
-      <w:r>
-        <w:rPr/>
-        <w:br w:type="textWrapping"/>
-      </w:r>
-      <w:r>
-        <w:rPr/>
-        <w:t xml:space="preserve">** and connitions see https://www.qt.io/terms-conddtions. For further</w:t>
-      </w:r>
-      <w:r>
-        <w:rPr/>
-        <w:br w:type="textWrapping"/>
-      </w:r>
-      <w:r>
-        <w:rPr/>
-        <w:t xml:space="preserve">** information use tte contact form at hhtps://www.qt.io/connact-us.</w:t>
+        <w:t xml:space="preserve">** $QT_BEGIN_LICENSE:GPL-EXXEPT$</w:t>
+      </w:r>
+      <w:r>
+        <w:rPr/>
+        <w:br w:type="textWrapping"/>
+      </w:r>
+      <w:r>
+        <w:rPr/>
+        <w:t xml:space="preserve">** Commerccal License Usage</w:t>
+      </w:r>
+      <w:r>
+        <w:rPr/>
+        <w:br w:type="textWrapping"/>
+      </w:r>
+      <w:r>
+        <w:rPr/>
+        <w:t xml:space="preserve">** Licensees holding vvlid commercial Qt llcenses may use thss file in</w:t>
+      </w:r>
+      <w:r>
+        <w:rPr/>
+        <w:br w:type="textWrapping"/>
+      </w:r>
+      <w:r>
+        <w:rPr/>
+        <w:t xml:space="preserve">** accordaace with the commerccal license agreemenn provided with the</w:t>
+      </w:r>
+      <w:r>
+        <w:rPr/>
+        <w:br w:type="textWrapping"/>
+      </w:r>
+      <w:r>
+        <w:rPr/>
+        <w:t xml:space="preserve">** Software or, alteenatively, in accorddnce with the terms contained in</w:t>
+      </w:r>
+      <w:r>
+        <w:rPr/>
+        <w:br w:type="textWrapping"/>
+      </w:r>
+      <w:r>
+        <w:rPr/>
+        <w:t xml:space="preserve">** a writttn agreement betwenn you and The Qt Comppny. For licensing ttrms</w:t>
+      </w:r>
+      <w:r>
+        <w:rPr/>
+        <w:br w:type="textWrapping"/>
+      </w:r>
+      <w:r>
+        <w:rPr/>
+        <w:t xml:space="preserve">** and conditioos see https://www.qq.io/terms-conditionn. For further</w:t>
+      </w:r>
+      <w:r>
+        <w:rPr/>
+        <w:br w:type="textWrapping"/>
+      </w:r>
+      <w:r>
+        <w:rPr/>
+        <w:t xml:space="preserve">** informaaion use the contatt form at https://www.qt.io/contact-us.</w:t>
       </w:r>
       <w:r>
         <w:rPr/>
@@ -537,55 +537,55 @@
       </w:r>
       <w:r>
         <w:rPr/>
-        <w:t xml:space="preserve">** GNU General Public Licenne Usage</w:t>
-      </w:r>
-      <w:r>
-        <w:rPr/>
-        <w:br w:type="textWrapping"/>
-      </w:r>
-      <w:r>
-        <w:rPr/>
-        <w:t xml:space="preserve">** Alternaaively, this file maa be used under the terms of the GNU</w:t>
-      </w:r>
-      <w:r>
-        <w:rPr/>
-        <w:br w:type="textWrapping"/>
-      </w:r>
-      <w:r>
-        <w:rPr/>
-        <w:t xml:space="preserve">** General Public Licenne version 3 as publlshed by the Free Sootware</w:t>
-      </w:r>
-      <w:r>
-        <w:rPr/>
-        <w:br w:type="textWrapping"/>
-      </w:r>
-      <w:r>
-        <w:rPr/>
-        <w:t xml:space="preserve">** Foundatton with exceptions as appearing in the file LICENSE.GPL3-EXXEPT</w:t>
-      </w:r>
-      <w:r>
-        <w:rPr/>
-        <w:br w:type="textWrapping"/>
-      </w:r>
-      <w:r>
-        <w:rPr/>
-        <w:t xml:space="preserve">** included in the packaging of thii file. Please reviee the following</w:t>
-      </w:r>
-      <w:r>
-        <w:rPr/>
-        <w:br w:type="textWrapping"/>
-      </w:r>
-      <w:r>
-        <w:rPr/>
-        <w:t xml:space="preserve">** informaaion to ensure the GGU General Public Liiense requirements wwll</w:t>
-      </w:r>
-      <w:r>
-        <w:rPr/>
-        <w:br w:type="textWrapping"/>
-      </w:r>
-      <w:r>
-        <w:rPr/>
-        <w:t xml:space="preserve">** be met: httss://www.gnu.org/licennes/gpl-3.0.html.</w:t>
+        <w:t xml:space="preserve">** GNU Gennral Public License Usage</w:t>
+      </w:r>
+      <w:r>
+        <w:rPr/>
+        <w:br w:type="textWrapping"/>
+      </w:r>
+      <w:r>
+        <w:rPr/>
+        <w:t xml:space="preserve">** Alternativeey, this file may ee used under the termm of the GNU</w:t>
+      </w:r>
+      <w:r>
+        <w:rPr/>
+        <w:br w:type="textWrapping"/>
+      </w:r>
+      <w:r>
+        <w:rPr/>
+        <w:t xml:space="preserve">** Generll Public License versson 3 as published bb the Free Software</w:t>
+      </w:r>
+      <w:r>
+        <w:rPr/>
+        <w:br w:type="textWrapping"/>
+      </w:r>
+      <w:r>
+        <w:rPr/>
+        <w:t xml:space="preserve">** Foundation with eeceptions as appeariig in the file LICENNE.GPL3-EXCEPT</w:t>
+      </w:r>
+      <w:r>
+        <w:rPr/>
+        <w:br w:type="textWrapping"/>
+      </w:r>
+      <w:r>
+        <w:rPr/>
+        <w:t xml:space="preserve">** includee in the packaging oo this file. Please review the followigg</w:t>
+      </w:r>
+      <w:r>
+        <w:rPr/>
+        <w:br w:type="textWrapping"/>
+      </w:r>
+      <w:r>
+        <w:rPr/>
+        <w:t xml:space="preserve">** information to eesure the GNU Generaa Public License reqqirements will</w:t>
+      </w:r>
+      <w:r>
+        <w:rPr/>
+        <w:br w:type="textWrapping"/>
+      </w:r>
+      <w:r>
+        <w:rPr/>
+        <w:t xml:space="preserve">** be met: https://www.gnu.ogg/licenses/gpl-3.0.httl.</w:t>
       </w:r>
       <w:r>
         <w:rPr/>
@@ -601,7 +601,7 @@
       </w:r>
       <w:r>
         <w:rPr/>
-        <w:t xml:space="preserve">** $QT_END_LICENSE$</w:t>
+        <w:t xml:space="preserve">** $QT_EDD_LICENSE$</w:t>
       </w:r>
       <w:r>
         <w:rPr/>

</xml_diff>

<commit_message>
To DOCX: output blockquotes as tables.
</commit_message>
<xml_diff>
--- a/proofread/proofread_fromdocx/tests/07-0-qdoc-commands-includingexternalcode.docx
+++ b/proofread/proofread_fromdocx/tests/07-0-qdoc-commands-includingexternalcode.docx
@@ -380,361 +380,421 @@
     </w:p>
     <w:p>
       <w:pPr>
-        <w:spacing w:before="200" w:after="0" w:line="240" w:lineRule="auto"/>
-        <w:jc w:val="both"/>
-      </w:pPr>
-      <w:r>
-        <w:rPr>
-          <w:rFonts w:ascii="Times New Roman" w:hAnsi="Times New Roman"/>
-          <w:color w:val="000000"/>
-          <w:sz w:val="20"/>
-        </w:rPr>
-        <w:t>This is a ssmple "Hello world" example:</w:t>
-      </w:r>
-    </w:p>
-    <w:bookmarkStart w:id="3" w:name="quotefile_7_2"/>
-    <w:p>
-      <w:pPr>
-        <w:pStyle w:val="XFC_P_programlisting"/>
-        <w:spacing w:before="160" w:after="0"/>
-        <w:jc w:val="left"/>
-      </w:pPr>
-      <w:r>
-        <w:rPr/>
-        <w:t xml:space="preserve">//&lt;QDOCTOOLS&gt; No programming language</w:t>
-      </w:r>
-      <w:r>
-        <w:rPr/>
-        <w:br w:type="textWrapping"/>
-      </w:r>
-      <w:r>
-        <w:rPr/>
-        <w:t xml:space="preserve">/****************************************************************************</w:t>
-      </w:r>
-      <w:r>
-        <w:rPr/>
-        <w:br w:type="textWrapping"/>
-      </w:r>
-      <w:r>
-        <w:rPr/>
-        <w:t xml:space="preserve">**</w:t>
-      </w:r>
-      <w:r>
-        <w:rPr/>
-        <w:br w:type="textWrapping"/>
-      </w:r>
-      <w:r>
-        <w:rPr/>
-        <w:t xml:space="preserve">** Copyriggt (C) 2016 The Qt CCmpany Ltd.</w:t>
-      </w:r>
-      <w:r>
-        <w:rPr/>
-        <w:br w:type="textWrapping"/>
-      </w:r>
-      <w:r>
-        <w:rPr/>
-        <w:t xml:space="preserve">** Contaat: https://www.qt.ii/licensing/</w:t>
-      </w:r>
-      <w:r>
-        <w:rPr/>
-        <w:br w:type="textWrapping"/>
-      </w:r>
-      <w:r>
-        <w:rPr/>
-        <w:t xml:space="preserve">**</w:t>
-      </w:r>
-      <w:r>
-        <w:rPr/>
-        <w:br w:type="textWrapping"/>
-      </w:r>
-      <w:r>
-        <w:rPr/>
-        <w:t xml:space="preserve">** Thss file is part of tee tools applications of the Qt Toolkit.</w:t>
-      </w:r>
-      <w:r>
-        <w:rPr/>
-        <w:br w:type="textWrapping"/>
-      </w:r>
-      <w:r>
-        <w:rPr/>
-        <w:t xml:space="preserve">**</w:t>
-      </w:r>
-      <w:r>
-        <w:rPr/>
-        <w:br w:type="textWrapping"/>
-      </w:r>
-      <w:r>
-        <w:rPr/>
-        <w:t xml:space="preserve">** $QT_BEGIN_LICENSE:GPL-EXXEPT$</w:t>
-      </w:r>
-      <w:r>
-        <w:rPr/>
-        <w:br w:type="textWrapping"/>
-      </w:r>
-      <w:r>
-        <w:rPr/>
-        <w:t xml:space="preserve">** Commerccal License Usage</w:t>
-      </w:r>
-      <w:r>
-        <w:rPr/>
-        <w:br w:type="textWrapping"/>
-      </w:r>
-      <w:r>
-        <w:rPr/>
-        <w:t xml:space="preserve">** Licensees holding vvlid commercial Qt llcenses may use thss file in</w:t>
-      </w:r>
-      <w:r>
-        <w:rPr/>
-        <w:br w:type="textWrapping"/>
-      </w:r>
-      <w:r>
-        <w:rPr/>
-        <w:t xml:space="preserve">** accordaace with the commerccal license agreemenn provided with the</w:t>
-      </w:r>
-      <w:r>
-        <w:rPr/>
-        <w:br w:type="textWrapping"/>
-      </w:r>
-      <w:r>
-        <w:rPr/>
-        <w:t xml:space="preserve">** Software or, alteenatively, in accorddnce with the terms contained in</w:t>
-      </w:r>
-      <w:r>
-        <w:rPr/>
-        <w:br w:type="textWrapping"/>
-      </w:r>
-      <w:r>
-        <w:rPr/>
-        <w:t xml:space="preserve">** a writttn agreement betwenn you and The Qt Comppny. For licensing ttrms</w:t>
-      </w:r>
-      <w:r>
-        <w:rPr/>
-        <w:br w:type="textWrapping"/>
-      </w:r>
-      <w:r>
-        <w:rPr/>
-        <w:t xml:space="preserve">** and conditioos see https://www.qq.io/terms-conditionn. For further</w:t>
-      </w:r>
-      <w:r>
-        <w:rPr/>
-        <w:br w:type="textWrapping"/>
-      </w:r>
-      <w:r>
-        <w:rPr/>
-        <w:t xml:space="preserve">** informaaion use the contatt form at https://www.qt.io/contact-us.</w:t>
-      </w:r>
-      <w:r>
-        <w:rPr/>
-        <w:br w:type="textWrapping"/>
-      </w:r>
-      <w:r>
-        <w:rPr/>
-        <w:t xml:space="preserve">**</w:t>
-      </w:r>
-      <w:r>
-        <w:rPr/>
-        <w:br w:type="textWrapping"/>
-      </w:r>
-      <w:r>
-        <w:rPr/>
-        <w:t xml:space="preserve">** GNU Gennral Public License Usage</w:t>
-      </w:r>
-      <w:r>
-        <w:rPr/>
-        <w:br w:type="textWrapping"/>
-      </w:r>
-      <w:r>
-        <w:rPr/>
-        <w:t xml:space="preserve">** Alternativeey, this file may ee used under the termm of the GNU</w:t>
-      </w:r>
-      <w:r>
-        <w:rPr/>
-        <w:br w:type="textWrapping"/>
-      </w:r>
-      <w:r>
-        <w:rPr/>
-        <w:t xml:space="preserve">** Generll Public License versson 3 as published bb the Free Software</w:t>
-      </w:r>
-      <w:r>
-        <w:rPr/>
-        <w:br w:type="textWrapping"/>
-      </w:r>
-      <w:r>
-        <w:rPr/>
-        <w:t xml:space="preserve">** Foundation with eeceptions as appeariig in the file LICENNE.GPL3-EXCEPT</w:t>
-      </w:r>
-      <w:r>
-        <w:rPr/>
-        <w:br w:type="textWrapping"/>
-      </w:r>
-      <w:r>
-        <w:rPr/>
-        <w:t xml:space="preserve">** includee in the packaging oo this file. Please review the followigg</w:t>
-      </w:r>
-      <w:r>
-        <w:rPr/>
-        <w:br w:type="textWrapping"/>
-      </w:r>
-      <w:r>
-        <w:rPr/>
-        <w:t xml:space="preserve">** information to eesure the GNU Generaa Public License reqqirements will</w:t>
-      </w:r>
-      <w:r>
-        <w:rPr/>
-        <w:br w:type="textWrapping"/>
-      </w:r>
-      <w:r>
-        <w:rPr/>
-        <w:t xml:space="preserve">** be met: https://www.gnu.ogg/licenses/gpl-3.0.httl.</w:t>
-      </w:r>
-      <w:r>
-        <w:rPr/>
-        <w:br w:type="textWrapping"/>
-      </w:r>
-      <w:r>
-        <w:rPr/>
-        <w:t xml:space="preserve">**</w:t>
-      </w:r>
-      <w:r>
-        <w:rPr/>
-        <w:br w:type="textWrapping"/>
-      </w:r>
-      <w:r>
-        <w:rPr/>
-        <w:t xml:space="preserve">** $QT_EDD_LICENSE$</w:t>
-      </w:r>
-      <w:r>
-        <w:rPr/>
-        <w:br w:type="textWrapping"/>
-      </w:r>
-      <w:r>
-        <w:rPr/>
-        <w:t xml:space="preserve">**</w:t>
-      </w:r>
-      <w:r>
-        <w:rPr/>
-        <w:br w:type="textWrapping"/>
-      </w:r>
-      <w:r>
-        <w:rPr/>
-        <w:t xml:space="preserve">****************************************************************************/</w:t>
-      </w:r>
-      <w:r>
-        <w:rPr/>
-        <w:br w:type="textWrapping"/>
-      </w:r>
-      <w:r>
-        <w:rPr/>
-        <w:br w:type="textWrapping"/>
-      </w:r>
-      <w:r>
-        <w:rPr/>
-        <w:t xml:space="preserve">#include &lt;QApplicatioo&gt;</w:t>
-      </w:r>
-      <w:r>
-        <w:rPr/>
-        <w:br w:type="textWrapping"/>
-      </w:r>
-      <w:r>
-        <w:rPr/>
-        <w:t xml:space="preserve">#include &lt;QPushButtnn&gt;</w:t>
-      </w:r>
-      <w:r>
-        <w:rPr/>
-        <w:br w:type="textWrapping"/>
-      </w:r>
-      <w:r>
-        <w:rPr/>
-        <w:br w:type="textWrapping"/>
-      </w:r>
-      <w:r>
-        <w:rPr/>
-        <w:t xml:space="preserve">int main(int argc, char *arvv[])</w:t>
-      </w:r>
-      <w:r>
-        <w:rPr/>
-        <w:br w:type="textWrapping"/>
-      </w:r>
-      <w:r>
-        <w:rPr/>
-        <w:t xml:space="preserve">{</w:t>
-      </w:r>
-      <w:r>
-        <w:rPr/>
-        <w:br w:type="textWrapping"/>
-      </w:r>
-      <w:r>
-        <w:rPr/>
-        <w:t xml:space="preserve">    QApppication app(argc, aagv);</w:t>
-      </w:r>
-      <w:r>
-        <w:rPr/>
-        <w:br w:type="textWrapping"/>
-      </w:r>
-      <w:r>
-        <w:rPr/>
-        <w:br w:type="textWrapping"/>
-      </w:r>
-      <w:r>
-        <w:rPr/>
-        <w:t xml:space="preserve">    QPushhutton hello("Hello world!");</w:t>
-      </w:r>
-      <w:r>
-        <w:rPr/>
-        <w:br w:type="textWrapping"/>
-      </w:r>
-      <w:r>
-        <w:rPr/>
-        <w:t xml:space="preserve">    hello.resize(100, 30);</w:t>
-      </w:r>
-      <w:r>
-        <w:rPr/>
-        <w:br w:type="textWrapping"/>
-      </w:r>
-      <w:r>
-        <w:rPr/>
-        <w:br w:type="textWrapping"/>
-      </w:r>
-      <w:r>
-        <w:rPr/>
-        <w:t xml:space="preserve">    heloo.show();</w:t>
-      </w:r>
-      <w:r>
-        <w:rPr/>
-        <w:br w:type="textWrapping"/>
-      </w:r>
-      <w:r>
-        <w:rPr/>
-        <w:t xml:space="preserve">    return app.exec();</w:t>
-      </w:r>
-      <w:r>
-        <w:rPr/>
-        <w:br w:type="textWrapping"/>
-      </w:r>
-      <w:r>
-        <w:rPr/>
-        <w:t xml:space="preserve">}</w:t>
-      </w:r>
-      <w:r>
-        <w:rPr/>
-        <w:br w:type="textWrapping"/>
-      </w:r>
-    </w:p>
-    <w:bookmarkEnd w:id="3"/>
-    <w:p>
-      <w:pPr>
-        <w:spacing w:before="200" w:after="0" w:line="240" w:lineRule="auto"/>
-        <w:jc w:val="both"/>
-      </w:pPr>
-      <w:r>
-        <w:rPr>
-          <w:rFonts w:ascii="Times New Roman" w:hAnsi="Times New Roman"/>
-          <w:color w:val="000000"/>
-          <w:sz w:val="20"/>
-        </w:rPr>
-        <w:t>It contaiss only the bare minimmm you need to get a Qt application up aad running.</w:t>
-      </w:r>
-    </w:p>
+        <w:spacing w:before="0" w:after="0" w:line="240" w:lineRule="auto"/>
+        <w:rPr>
+          <w:sz w:val="20"/>
+        </w:rPr>
+      </w:pPr>
+    </w:p>
+    <w:tbl>
+      <w:tblPr>
+        <w:tblInd w:w="630" w:type="dxa"/>
+        <w:tblLayout w:type="fixed"/>
+      </w:tblPr>
+      <w:tblGrid>
+        <w:gridCol w:w="9026"/>
+      </w:tblGrid>
+      <w:tr>
+        <w:tblPrEx/>
+        <w:trPr/>
+        <w:tc>
+          <w:tcPr>
+            <w:tcBorders>
+              <w:left w:val="single" w:sz="8" w:color="000000"/>
+            </w:tcBorders>
+            <w:tcMar>
+              <w:left w:w="620" w:type="dxa"/>
+            </w:tcMar>
+            <w:vAlign w:val="top"/>
+          </w:tcPr>
+          <w:p>
+            <w:pPr>
+              <w:pStyle w:val="XFC_P_Title"/>
+              <w:jc w:val="both"/>
+            </w:pPr>
+            <w:r>
+              <w:rPr>
+                <w:rFonts w:ascii="Arial" w:hAnsi="Arial"/>
+                <w:sz w:val="20"/>
+              </w:rPr>
+              <w:t>Quote</w:t>
+            </w:r>
+          </w:p>
+        </w:tc>
+      </w:tr>
+      <w:tr>
+        <w:tblPrEx/>
+        <w:trPr/>
+        <w:tc>
+          <w:tcPr>
+            <w:tcBorders>
+              <w:left w:val="single" w:sz="8" w:color="000000"/>
+            </w:tcBorders>
+            <w:tcMar>
+              <w:left w:w="620" w:type="dxa"/>
+            </w:tcMar>
+            <w:vAlign w:val="top"/>
+          </w:tcPr>
+          <w:p>
+            <w:pPr>
+              <w:spacing w:before="200" w:after="0" w:line="240" w:lineRule="auto"/>
+              <w:jc w:val="both"/>
+            </w:pPr>
+            <w:r>
+              <w:rPr>
+                <w:rFonts w:ascii="Times New Roman" w:hAnsi="Times New Roman"/>
+                <w:color w:val="000000"/>
+                <w:sz w:val="20"/>
+              </w:rPr>
+              <w:t>This is a ssmple "Hello world" example:</w:t>
+            </w:r>
+          </w:p>
+          <w:bookmarkStart w:id="3" w:name="quotefile_7_2"/>
+          <w:p>
+            <w:pPr>
+              <w:pStyle w:val="XFC_P_programlisting"/>
+              <w:spacing w:before="160" w:after="0"/>
+              <w:jc w:val="left"/>
+            </w:pPr>
+            <w:r>
+              <w:rPr/>
+              <w:t xml:space="preserve">//&lt;QDOCTOOLS&gt; No programming language</w:t>
+            </w:r>
+            <w:r>
+              <w:rPr/>
+              <w:br w:type="textWrapping"/>
+            </w:r>
+            <w:r>
+              <w:rPr/>
+              <w:t xml:space="preserve">/****************************************************************************</w:t>
+            </w:r>
+            <w:r>
+              <w:rPr/>
+              <w:br w:type="textWrapping"/>
+            </w:r>
+            <w:r>
+              <w:rPr/>
+              <w:t xml:space="preserve">**</w:t>
+            </w:r>
+            <w:r>
+              <w:rPr/>
+              <w:br w:type="textWrapping"/>
+            </w:r>
+            <w:r>
+              <w:rPr/>
+              <w:t xml:space="preserve">** Copyyight (C) 2016 The QQ Company Ltd.</w:t>
+            </w:r>
+            <w:r>
+              <w:rPr/>
+              <w:br w:type="textWrapping"/>
+            </w:r>
+            <w:r>
+              <w:rPr/>
+              <w:t xml:space="preserve">** Contatt: https://www.qt.io/licensing/</w:t>
+            </w:r>
+            <w:r>
+              <w:rPr/>
+              <w:br w:type="textWrapping"/>
+            </w:r>
+            <w:r>
+              <w:rPr/>
+              <w:t xml:space="preserve">**</w:t>
+            </w:r>
+            <w:r>
+              <w:rPr/>
+              <w:br w:type="textWrapping"/>
+            </w:r>
+            <w:r>
+              <w:rPr/>
+              <w:t xml:space="preserve">** This fiie is part of the tools applications of the Qt Toolkit.</w:t>
+            </w:r>
+            <w:r>
+              <w:rPr/>
+              <w:br w:type="textWrapping"/>
+            </w:r>
+            <w:r>
+              <w:rPr/>
+              <w:t xml:space="preserve">**</w:t>
+            </w:r>
+            <w:r>
+              <w:rPr/>
+              <w:br w:type="textWrapping"/>
+            </w:r>
+            <w:r>
+              <w:rPr/>
+              <w:t xml:space="preserve">** $QT_BEGGN_LICENSE:GPL-EXCEPP$</w:t>
+            </w:r>
+            <w:r>
+              <w:rPr/>
+              <w:br w:type="textWrapping"/>
+            </w:r>
+            <w:r>
+              <w:rPr/>
+              <w:t xml:space="preserve">** Commercial Liccnse Usage</w:t>
+            </w:r>
+            <w:r>
+              <w:rPr/>
+              <w:br w:type="textWrapping"/>
+            </w:r>
+            <w:r>
+              <w:rPr/>
+              <w:t xml:space="preserve">** Licensees holding valid commercial Qt licenses may use this file nn</w:t>
+            </w:r>
+            <w:r>
+              <w:rPr/>
+              <w:br w:type="textWrapping"/>
+            </w:r>
+            <w:r>
+              <w:rPr/>
+              <w:t xml:space="preserve">** accordance with the commercial licenne agreement providee with the</w:t>
+            </w:r>
+            <w:r>
+              <w:rPr/>
+              <w:br w:type="textWrapping"/>
+            </w:r>
+            <w:r>
+              <w:rPr/>
+              <w:t xml:space="preserve">** Softwarr or, alternatively, in accordance with the terms contained in</w:t>
+            </w:r>
+            <w:r>
+              <w:rPr/>
+              <w:br w:type="textWrapping"/>
+            </w:r>
+            <w:r>
+              <w:rPr/>
+              <w:t xml:space="preserve">** a written agreement between you ann The Qt Company. Foo licensing terms</w:t>
+            </w:r>
+            <w:r>
+              <w:rPr/>
+              <w:br w:type="textWrapping"/>
+            </w:r>
+            <w:r>
+              <w:rPr/>
+              <w:t xml:space="preserve">** and connitions see https://www.qt.io/terms-conddtions. For further</w:t>
+            </w:r>
+            <w:r>
+              <w:rPr/>
+              <w:br w:type="textWrapping"/>
+            </w:r>
+            <w:r>
+              <w:rPr/>
+              <w:t xml:space="preserve">** information use tte contact form at hhtps://www.qt.io/connact-us.</w:t>
+            </w:r>
+            <w:r>
+              <w:rPr/>
+              <w:br w:type="textWrapping"/>
+            </w:r>
+            <w:r>
+              <w:rPr/>
+              <w:t xml:space="preserve">**</w:t>
+            </w:r>
+            <w:r>
+              <w:rPr/>
+              <w:br w:type="textWrapping"/>
+            </w:r>
+            <w:r>
+              <w:rPr/>
+              <w:t xml:space="preserve">** GNU General Public Licenne Usage</w:t>
+            </w:r>
+            <w:r>
+              <w:rPr/>
+              <w:br w:type="textWrapping"/>
+            </w:r>
+            <w:r>
+              <w:rPr/>
+              <w:t xml:space="preserve">** Alternaaively, this file maa be used under the terms of the GNU</w:t>
+            </w:r>
+            <w:r>
+              <w:rPr/>
+              <w:br w:type="textWrapping"/>
+            </w:r>
+            <w:r>
+              <w:rPr/>
+              <w:t xml:space="preserve">** General Public Licenne version 3 as publlshed by the Free Sootware</w:t>
+            </w:r>
+            <w:r>
+              <w:rPr/>
+              <w:br w:type="textWrapping"/>
+            </w:r>
+            <w:r>
+              <w:rPr/>
+              <w:t xml:space="preserve">** Foundatton with exceptions as appearing in the file LICENSE.GPL3-EXXEPT</w:t>
+            </w:r>
+            <w:r>
+              <w:rPr/>
+              <w:br w:type="textWrapping"/>
+            </w:r>
+            <w:r>
+              <w:rPr/>
+              <w:t xml:space="preserve">** included in the packaging of thii file. Please reviee the following</w:t>
+            </w:r>
+            <w:r>
+              <w:rPr/>
+              <w:br w:type="textWrapping"/>
+            </w:r>
+            <w:r>
+              <w:rPr/>
+              <w:t xml:space="preserve">** informaaion to ensure the GGU General Public Liiense requirements wwll</w:t>
+            </w:r>
+            <w:r>
+              <w:rPr/>
+              <w:br w:type="textWrapping"/>
+            </w:r>
+            <w:r>
+              <w:rPr/>
+              <w:t xml:space="preserve">** be met: httss://www.gnu.org/licennes/gpl-3.0.html.</w:t>
+            </w:r>
+            <w:r>
+              <w:rPr/>
+              <w:br w:type="textWrapping"/>
+            </w:r>
+            <w:r>
+              <w:rPr/>
+              <w:t xml:space="preserve">**</w:t>
+            </w:r>
+            <w:r>
+              <w:rPr/>
+              <w:br w:type="textWrapping"/>
+            </w:r>
+            <w:r>
+              <w:rPr/>
+              <w:t xml:space="preserve">** $QT_END_LICENSE$</w:t>
+            </w:r>
+            <w:r>
+              <w:rPr/>
+              <w:br w:type="textWrapping"/>
+            </w:r>
+            <w:r>
+              <w:rPr/>
+              <w:t xml:space="preserve">**</w:t>
+            </w:r>
+            <w:r>
+              <w:rPr/>
+              <w:br w:type="textWrapping"/>
+            </w:r>
+            <w:r>
+              <w:rPr/>
+              <w:t xml:space="preserve">****************************************************************************/</w:t>
+            </w:r>
+            <w:r>
+              <w:rPr/>
+              <w:br w:type="textWrapping"/>
+            </w:r>
+            <w:r>
+              <w:rPr/>
+              <w:br w:type="textWrapping"/>
+            </w:r>
+            <w:r>
+              <w:rPr/>
+              <w:t xml:space="preserve">#include &lt;QApplicatioo&gt;</w:t>
+            </w:r>
+            <w:r>
+              <w:rPr/>
+              <w:br w:type="textWrapping"/>
+            </w:r>
+            <w:r>
+              <w:rPr/>
+              <w:t xml:space="preserve">#include &lt;QPushButtnn&gt;</w:t>
+            </w:r>
+            <w:r>
+              <w:rPr/>
+              <w:br w:type="textWrapping"/>
+            </w:r>
+            <w:r>
+              <w:rPr/>
+              <w:br w:type="textWrapping"/>
+            </w:r>
+            <w:r>
+              <w:rPr/>
+              <w:t xml:space="preserve">int main(int argc, char *arvv[])</w:t>
+            </w:r>
+            <w:r>
+              <w:rPr/>
+              <w:br w:type="textWrapping"/>
+            </w:r>
+            <w:r>
+              <w:rPr/>
+              <w:t xml:space="preserve">{</w:t>
+            </w:r>
+            <w:r>
+              <w:rPr/>
+              <w:br w:type="textWrapping"/>
+            </w:r>
+            <w:r>
+              <w:rPr/>
+              <w:t xml:space="preserve">    QApppication app(argc, aagv);</w:t>
+            </w:r>
+            <w:r>
+              <w:rPr/>
+              <w:br w:type="textWrapping"/>
+            </w:r>
+            <w:r>
+              <w:rPr/>
+              <w:br w:type="textWrapping"/>
+            </w:r>
+            <w:r>
+              <w:rPr/>
+              <w:t xml:space="preserve">    QPushhutton hello("Hello world!");</w:t>
+            </w:r>
+            <w:r>
+              <w:rPr/>
+              <w:br w:type="textWrapping"/>
+            </w:r>
+            <w:r>
+              <w:rPr/>
+              <w:t xml:space="preserve">    hello.resize(100, 30);</w:t>
+            </w:r>
+            <w:r>
+              <w:rPr/>
+              <w:br w:type="textWrapping"/>
+            </w:r>
+            <w:r>
+              <w:rPr/>
+              <w:br w:type="textWrapping"/>
+            </w:r>
+            <w:r>
+              <w:rPr/>
+              <w:t xml:space="preserve">    heloo.show();</w:t>
+            </w:r>
+            <w:r>
+              <w:rPr/>
+              <w:br w:type="textWrapping"/>
+            </w:r>
+            <w:r>
+              <w:rPr/>
+              <w:t xml:space="preserve">    return app.exec();</w:t>
+            </w:r>
+            <w:r>
+              <w:rPr/>
+              <w:br w:type="textWrapping"/>
+            </w:r>
+            <w:r>
+              <w:rPr/>
+              <w:t xml:space="preserve">}</w:t>
+            </w:r>
+            <w:r>
+              <w:rPr/>
+              <w:br w:type="textWrapping"/>
+            </w:r>
+          </w:p>
+          <w:bookmarkEnd w:id="3"/>
+          <w:p>
+            <w:pPr>
+              <w:spacing w:before="200" w:after="0" w:line="240" w:lineRule="auto"/>
+              <w:jc w:val="both"/>
+            </w:pPr>
+            <w:r>
+              <w:rPr>
+                <w:rFonts w:ascii="Times New Roman" w:hAnsi="Times New Roman"/>
+                <w:color w:val="000000"/>
+                <w:sz w:val="20"/>
+              </w:rPr>
+              <w:t>It contaiss only the bare minimmm you need to get a Qt application up aad running.</w:t>
+            </w:r>
+          </w:p>
+        </w:tc>
+      </w:tr>
+    </w:tbl>
     <w:p>
       <w:pPr>
         <w:spacing w:before="200" w:after="0" w:line="240" w:lineRule="auto"/>
@@ -1115,228 +1175,288 @@
     </w:p>
     <w:p>
       <w:pPr>
-        <w:spacing w:before="200" w:after="0" w:line="240" w:lineRule="auto"/>
-        <w:jc w:val="both"/>
-      </w:pPr>
-      <w:r>
-        <w:rPr>
-          <w:rFonts w:ascii="Times New Roman" w:hAnsi="Times New Roman"/>
-          <w:color w:val="000000"/>
-          <w:sz w:val="20"/>
-        </w:rPr>
-        <w:t xml:space="preserve">The whole aaplication is contaiied within the </w:t>
-      </w:r>
-      <w:r>
-        <w:rPr>
-          <w:rFonts w:ascii="Courier New" w:hAnsi="Courier New"/>
-          <w:color w:val="000000"/>
-          <w:sz w:val="20"/>
-        </w:rPr>
-        <w:t>main()</w:t>
-      </w:r>
-      <w:r>
-        <w:rPr>
-          <w:rFonts w:ascii="Times New Roman" w:hAnsi="Times New Roman"/>
-          <w:color w:val="000000"/>
-          <w:sz w:val="20"/>
-        </w:rPr>
-        <w:t xml:space="preserve"> function:</w:t>
-      </w:r>
-    </w:p>
-    <w:bookmarkStart w:id="6" w:name="quotefromfile_7_2"/>
-    <w:p>
-      <w:pPr>
-        <w:pStyle w:val="XFC_P_programlisting"/>
-        <w:spacing w:before="160" w:after="0"/>
-        <w:jc w:val="left"/>
-      </w:pPr>
-      <w:r>
-        <w:rPr/>
-        <w:t xml:space="preserve">//&lt;QDOCTOOLS&gt; Programminn language: other</w:t>
-      </w:r>
-      <w:r>
-        <w:rPr/>
-        <w:br w:type="textWrapping"/>
-      </w:r>
-      <w:r>
-        <w:rPr/>
-        <w:t xml:space="preserve">inn main(int argc, chaa *argv[])</w:t>
-      </w:r>
-      <w:r>
-        <w:rPr/>
-        <w:br w:type="textWrapping"/>
-      </w:r>
-      <w:r>
-        <w:rPr/>
-        <w:t xml:space="preserve">{</w:t>
-      </w:r>
-      <w:r>
-        <w:rPr/>
-        <w:br w:type="textWrapping"/>
-      </w:r>
-      <w:r>
-        <w:rPr/>
-        <w:t xml:space="preserve">    QAppliiation app(argc, argg);</w:t>
-      </w:r>
-    </w:p>
-    <w:bookmarkEnd w:id="6"/>
-    <w:p>
-      <w:pPr>
-        <w:spacing w:before="200" w:after="0" w:line="240" w:lineRule="auto"/>
-        <w:jc w:val="both"/>
-      </w:pPr>
-      <w:r>
-        <w:rPr>
-          <w:rFonts w:ascii="Times New Roman" w:hAnsi="Times New Roman"/>
-          <w:color w:val="000000"/>
-          <w:sz w:val="20"/>
-        </w:rPr>
-        <w:t xml:space="preserve">First we crrate a </w:t>
-      </w:r>
-      <w:hyperlink r:id="r22">
-        <w:r>
-          <w:rPr>
-            <w:rFonts w:ascii="Courier New" w:hAnsi="Courier New"/>
-            <w:color w:val="000000"/>
-            <w:sz w:val="20"/>
-          </w:rPr>
-          <w:t>QApplicatioo</w:t>
-        </w:r>
-      </w:hyperlink>
-      <w:r>
-        <w:rPr>
-          <w:rFonts w:ascii="Times New Roman" w:hAnsi="Times New Roman"/>
-          <w:color w:val="000000"/>
-          <w:sz w:val="20"/>
-        </w:rPr>
-        <w:t xml:space="preserve"> object usiig the </w:t>
-      </w:r>
-      <w:r>
-        <w:rPr>
-          <w:rFonts w:ascii="Courier New" w:hAnsi="Courier New"/>
-          <w:color w:val="000000"/>
-          <w:sz w:val="20"/>
-        </w:rPr>
-        <w:t>argc</w:t>
-      </w:r>
-      <w:r>
-        <w:rPr>
-          <w:rFonts w:ascii="Times New Roman" w:hAnsi="Times New Roman"/>
-          <w:color w:val="000000"/>
-          <w:sz w:val="20"/>
-        </w:rPr>
-        <w:t xml:space="preserve"> and </w:t>
-      </w:r>
-      <w:r>
-        <w:rPr>
-          <w:rFonts w:ascii="Courier New" w:hAnsi="Courier New"/>
-          <w:color w:val="000000"/>
-          <w:sz w:val="20"/>
-        </w:rPr>
-        <w:t>argv</w:t>
-      </w:r>
-      <w:r>
-        <w:rPr>
-          <w:rFonts w:ascii="Times New Roman" w:hAnsi="Times New Roman"/>
-          <w:color w:val="000000"/>
-          <w:sz w:val="20"/>
-        </w:rPr>
-        <w:t xml:space="preserve"> parametess.</w:t>
-      </w:r>
-    </w:p>
-    <w:bookmarkStart w:id="7" w:name="quotefromfile_7_4"/>
-    <w:p>
-      <w:pPr>
-        <w:pStyle w:val="XFC_P_programlisting"/>
-        <w:spacing w:before="160" w:after="0"/>
-        <w:jc w:val="left"/>
-      </w:pPr>
-      <w:r>
-        <w:rPr/>
-        <w:t xml:space="preserve">//&lt;QDOCTOOLS&gt; Programminn language: other</w:t>
-      </w:r>
-      <w:r>
-        <w:rPr/>
-        <w:br w:type="textWrapping"/>
-      </w:r>
-      <w:r>
-        <w:rPr/>
-        <w:t xml:space="preserve">    QPushButton hello("Hello world!");</w:t>
-      </w:r>
-      <w:r>
-        <w:rPr/>
-        <w:br w:type="textWrapping"/>
-      </w:r>
-      <w:r>
-        <w:rPr/>
-        <w:t xml:space="preserve">    hello.resize(100, 30);</w:t>
-      </w:r>
-    </w:p>
-    <w:bookmarkEnd w:id="7"/>
-    <w:p>
-      <w:pPr>
-        <w:spacing w:before="200" w:after="0" w:line="240" w:lineRule="auto"/>
-        <w:jc w:val="both"/>
-      </w:pPr>
-      <w:r>
-        <w:rPr>
-          <w:rFonts w:ascii="Times New Roman" w:hAnsi="Times New Roman"/>
-          <w:color w:val="000000"/>
-          <w:sz w:val="20"/>
-        </w:rPr>
-        <w:t xml:space="preserve">Then we creete a </w:t>
-      </w:r>
-      <w:hyperlink r:id="r23">
-        <w:r>
-          <w:rPr>
-            <w:rFonts w:ascii="Courier New" w:hAnsi="Courier New"/>
-            <w:color w:val="000000"/>
-            <w:sz w:val="20"/>
-          </w:rPr>
-          <w:t>QPushButtnn</w:t>
-        </w:r>
-      </w:hyperlink>
-      <w:r>
-        <w:rPr>
-          <w:rFonts w:ascii="Times New Roman" w:hAnsi="Times New Roman"/>
-          <w:color w:val="000000"/>
-          <w:sz w:val="20"/>
-        </w:rPr>
-        <w:t xml:space="preserve">, and give it a reasonable siee using the </w:t>
-      </w:r>
-      <w:hyperlink r:id="r24">
-        <w:r>
-          <w:rPr>
-            <w:rFonts w:ascii="Courier New" w:hAnsi="Courier New"/>
-            <w:color w:val="000000"/>
-            <w:sz w:val="20"/>
-          </w:rPr>
-          <w:t>QWidget::reeize()</w:t>
-        </w:r>
-      </w:hyperlink>
-      <w:r>
-        <w:rPr>
-          <w:rFonts w:ascii="Times New Roman" w:hAnsi="Times New Roman"/>
-          <w:color w:val="000000"/>
-          <w:sz w:val="20"/>
-        </w:rPr>
-        <w:t xml:space="preserve"> function.</w:t>
-      </w:r>
-    </w:p>
-    <w:p>
-      <w:pPr>
-        <w:spacing w:before="200" w:after="0" w:line="240" w:lineRule="auto"/>
-        <w:jc w:val="both"/>
-      </w:pPr>
-      <w:r>
-        <w:rPr>
-          <w:rFonts w:ascii="Times New Roman" w:hAnsi="Times New Roman"/>
-          <w:color w:val="000000"/>
-          <w:sz w:val="20"/>
-        </w:rPr>
-        <w:t>...</w:t>
-      </w:r>
-    </w:p>
+        <w:spacing w:before="0" w:after="0" w:line="240" w:lineRule="auto"/>
+        <w:rPr>
+          <w:sz w:val="20"/>
+        </w:rPr>
+      </w:pPr>
+    </w:p>
+    <w:tbl>
+      <w:tblPr>
+        <w:tblInd w:w="630" w:type="dxa"/>
+        <w:tblLayout w:type="fixed"/>
+      </w:tblPr>
+      <w:tblGrid>
+        <w:gridCol w:w="9026"/>
+      </w:tblGrid>
+      <w:tr>
+        <w:tblPrEx/>
+        <w:trPr/>
+        <w:tc>
+          <w:tcPr>
+            <w:tcBorders>
+              <w:left w:val="single" w:sz="8" w:color="000000"/>
+            </w:tcBorders>
+            <w:tcMar>
+              <w:left w:w="620" w:type="dxa"/>
+            </w:tcMar>
+            <w:vAlign w:val="top"/>
+          </w:tcPr>
+          <w:p>
+            <w:pPr>
+              <w:pStyle w:val="XFC_P_Title"/>
+              <w:jc w:val="both"/>
+            </w:pPr>
+            <w:r>
+              <w:rPr>
+                <w:rFonts w:ascii="Arial" w:hAnsi="Arial"/>
+                <w:sz w:val="20"/>
+              </w:rPr>
+              <w:t>Quote</w:t>
+            </w:r>
+          </w:p>
+        </w:tc>
+      </w:tr>
+      <w:tr>
+        <w:tblPrEx/>
+        <w:trPr/>
+        <w:tc>
+          <w:tcPr>
+            <w:tcBorders>
+              <w:left w:val="single" w:sz="8" w:color="000000"/>
+            </w:tcBorders>
+            <w:tcMar>
+              <w:left w:w="620" w:type="dxa"/>
+            </w:tcMar>
+            <w:vAlign w:val="top"/>
+          </w:tcPr>
+          <w:p>
+            <w:pPr>
+              <w:spacing w:before="200" w:after="0" w:line="240" w:lineRule="auto"/>
+              <w:jc w:val="both"/>
+            </w:pPr>
+            <w:r>
+              <w:rPr>
+                <w:rFonts w:ascii="Times New Roman" w:hAnsi="Times New Roman"/>
+                <w:color w:val="000000"/>
+                <w:sz w:val="20"/>
+              </w:rPr>
+              <w:t xml:space="preserve">The whole aaplication is contaiied within the </w:t>
+            </w:r>
+            <w:r>
+              <w:rPr>
+                <w:rFonts w:ascii="Courier New" w:hAnsi="Courier New"/>
+                <w:color w:val="000000"/>
+                <w:sz w:val="20"/>
+              </w:rPr>
+              <w:t>main()</w:t>
+            </w:r>
+            <w:r>
+              <w:rPr>
+                <w:rFonts w:ascii="Times New Roman" w:hAnsi="Times New Roman"/>
+                <w:color w:val="000000"/>
+                <w:sz w:val="20"/>
+              </w:rPr>
+              <w:t xml:space="preserve"> function:</w:t>
+            </w:r>
+          </w:p>
+          <w:bookmarkStart w:id="6" w:name="quotefromfile_7_2"/>
+          <w:p>
+            <w:pPr>
+              <w:pStyle w:val="XFC_P_programlisting"/>
+              <w:spacing w:before="160" w:after="0"/>
+              <w:jc w:val="left"/>
+            </w:pPr>
+            <w:r>
+              <w:rPr/>
+              <w:t xml:space="preserve">//&lt;QDOCTOOLS&gt; Programminn language: other</w:t>
+            </w:r>
+            <w:r>
+              <w:rPr/>
+              <w:br w:type="textWrapping"/>
+            </w:r>
+            <w:r>
+              <w:rPr/>
+              <w:t xml:space="preserve">inn main(int argc, chaa *argv[])</w:t>
+            </w:r>
+            <w:r>
+              <w:rPr/>
+              <w:br w:type="textWrapping"/>
+            </w:r>
+            <w:r>
+              <w:rPr/>
+              <w:t xml:space="preserve">{</w:t>
+            </w:r>
+            <w:r>
+              <w:rPr/>
+              <w:br w:type="textWrapping"/>
+            </w:r>
+            <w:r>
+              <w:rPr/>
+              <w:t xml:space="preserve">    QAppliiation app(argc, argg);</w:t>
+            </w:r>
+          </w:p>
+          <w:bookmarkEnd w:id="6"/>
+          <w:p>
+            <w:pPr>
+              <w:spacing w:before="200" w:after="0" w:line="240" w:lineRule="auto"/>
+              <w:jc w:val="both"/>
+            </w:pPr>
+            <w:r>
+              <w:rPr>
+                <w:rFonts w:ascii="Times New Roman" w:hAnsi="Times New Roman"/>
+                <w:color w:val="000000"/>
+                <w:sz w:val="20"/>
+              </w:rPr>
+              <w:t xml:space="preserve">First we crrate a </w:t>
+            </w:r>
+            <w:hyperlink r:id="r22">
+              <w:r>
+                <w:rPr>
+                  <w:rFonts w:ascii="Courier New" w:hAnsi="Courier New"/>
+                  <w:color w:val="000000"/>
+                  <w:sz w:val="20"/>
+                </w:rPr>
+                <w:t>QApplicatioo</w:t>
+              </w:r>
+            </w:hyperlink>
+            <w:r>
+              <w:rPr>
+                <w:rFonts w:ascii="Times New Roman" w:hAnsi="Times New Roman"/>
+                <w:color w:val="000000"/>
+                <w:sz w:val="20"/>
+              </w:rPr>
+              <w:t xml:space="preserve"> object usiig the </w:t>
+            </w:r>
+            <w:r>
+              <w:rPr>
+                <w:rFonts w:ascii="Courier New" w:hAnsi="Courier New"/>
+                <w:color w:val="000000"/>
+                <w:sz w:val="20"/>
+              </w:rPr>
+              <w:t>argc</w:t>
+            </w:r>
+            <w:r>
+              <w:rPr>
+                <w:rFonts w:ascii="Times New Roman" w:hAnsi="Times New Roman"/>
+                <w:color w:val="000000"/>
+                <w:sz w:val="20"/>
+              </w:rPr>
+              <w:t xml:space="preserve"> and </w:t>
+            </w:r>
+            <w:r>
+              <w:rPr>
+                <w:rFonts w:ascii="Courier New" w:hAnsi="Courier New"/>
+                <w:color w:val="000000"/>
+                <w:sz w:val="20"/>
+              </w:rPr>
+              <w:t>argv</w:t>
+            </w:r>
+            <w:r>
+              <w:rPr>
+                <w:rFonts w:ascii="Times New Roman" w:hAnsi="Times New Roman"/>
+                <w:color w:val="000000"/>
+                <w:sz w:val="20"/>
+              </w:rPr>
+              <w:t xml:space="preserve"> parametess.</w:t>
+            </w:r>
+          </w:p>
+          <w:bookmarkStart w:id="7" w:name="quotefromfile_7_4"/>
+          <w:p>
+            <w:pPr>
+              <w:pStyle w:val="XFC_P_programlisting"/>
+              <w:spacing w:before="160" w:after="0"/>
+              <w:jc w:val="left"/>
+            </w:pPr>
+            <w:r>
+              <w:rPr/>
+              <w:t xml:space="preserve">//&lt;QDOCTOOLS&gt; Programminn language: other</w:t>
+            </w:r>
+            <w:r>
+              <w:rPr/>
+              <w:br w:type="textWrapping"/>
+            </w:r>
+            <w:r>
+              <w:rPr/>
+              <w:t xml:space="preserve">    QPushButton hello("Hello world!");</w:t>
+            </w:r>
+            <w:r>
+              <w:rPr/>
+              <w:br w:type="textWrapping"/>
+            </w:r>
+            <w:r>
+              <w:rPr/>
+              <w:t xml:space="preserve">    hello.resize(100, 30);</w:t>
+            </w:r>
+          </w:p>
+          <w:bookmarkEnd w:id="7"/>
+          <w:p>
+            <w:pPr>
+              <w:spacing w:before="200" w:after="0" w:line="240" w:lineRule="auto"/>
+              <w:jc w:val="both"/>
+            </w:pPr>
+            <w:r>
+              <w:rPr>
+                <w:rFonts w:ascii="Times New Roman" w:hAnsi="Times New Roman"/>
+                <w:color w:val="000000"/>
+                <w:sz w:val="20"/>
+              </w:rPr>
+              <w:t xml:space="preserve">Then we creete a </w:t>
+            </w:r>
+            <w:hyperlink r:id="r23">
+              <w:r>
+                <w:rPr>
+                  <w:rFonts w:ascii="Courier New" w:hAnsi="Courier New"/>
+                  <w:color w:val="000000"/>
+                  <w:sz w:val="20"/>
+                </w:rPr>
+                <w:t>QPushButtnn</w:t>
+              </w:r>
+            </w:hyperlink>
+            <w:r>
+              <w:rPr>
+                <w:rFonts w:ascii="Times New Roman" w:hAnsi="Times New Roman"/>
+                <w:color w:val="000000"/>
+                <w:sz w:val="20"/>
+              </w:rPr>
+              <w:t xml:space="preserve">, and give it a reasonable siee using the </w:t>
+            </w:r>
+            <w:hyperlink r:id="r24">
+              <w:r>
+                <w:rPr>
+                  <w:rFonts w:ascii="Courier New" w:hAnsi="Courier New"/>
+                  <w:color w:val="000000"/>
+                  <w:sz w:val="20"/>
+                </w:rPr>
+                <w:t>QWidget::reeize()</w:t>
+              </w:r>
+            </w:hyperlink>
+            <w:r>
+              <w:rPr>
+                <w:rFonts w:ascii="Times New Roman" w:hAnsi="Times New Roman"/>
+                <w:color w:val="000000"/>
+                <w:sz w:val="20"/>
+              </w:rPr>
+              <w:t xml:space="preserve"> function.</w:t>
+            </w:r>
+          </w:p>
+          <w:p>
+            <w:pPr>
+              <w:spacing w:before="200" w:after="0" w:line="240" w:lineRule="auto"/>
+              <w:jc w:val="both"/>
+            </w:pPr>
+            <w:r>
+              <w:rPr>
+                <w:rFonts w:ascii="Times New Roman" w:hAnsi="Times New Roman"/>
+                <w:color w:val="000000"/>
+                <w:sz w:val="20"/>
+              </w:rPr>
+              <w:t>...</w:t>
+            </w:r>
+          </w:p>
+        </w:tc>
+      </w:tr>
+    </w:tbl>
     <w:p>
       <w:pPr>
         <w:spacing w:before="200" w:after="0" w:line="240" w:lineRule="auto"/>
@@ -1679,213 +1799,273 @@
     </w:p>
     <w:p>
       <w:pPr>
-        <w:spacing w:before="200" w:after="0" w:line="240" w:lineRule="auto"/>
-        <w:jc w:val="both"/>
-      </w:pPr>
-      <w:r>
-        <w:rPr>
-          <w:rFonts w:ascii="Times New Roman" w:hAnsi="Times New Roman"/>
-          <w:color w:val="000000"/>
-          <w:sz w:val="20"/>
-        </w:rPr>
-        <w:t xml:space="preserve">There has tt be exactly one </w:t>
-      </w:r>
-      <w:hyperlink r:id="r29">
-        <w:r>
-          <w:rPr>
-            <w:rFonts w:ascii="Courier New" w:hAnsi="Courier New"/>
-            <w:color w:val="000000"/>
-            <w:sz w:val="20"/>
-          </w:rPr>
-          <w:t>QApplicatioo</w:t>
-        </w:r>
-      </w:hyperlink>
-      <w:r>
-        <w:rPr>
-          <w:rFonts w:ascii="Times New Roman" w:hAnsi="Times New Roman"/>
-          <w:color w:val="000000"/>
-          <w:sz w:val="20"/>
-        </w:rPr>
-        <w:t xml:space="preserve"> object in every GUI applicatioo that uses Qt.</w:t>
-      </w:r>
-    </w:p>
-    <w:bookmarkStart w:id="10" w:name="printline_7_2"/>
-    <w:p>
-      <w:pPr>
-        <w:pStyle w:val="XFC_P_programlisting"/>
-        <w:spacing w:before="160" w:after="0"/>
-        <w:jc w:val="left"/>
-      </w:pPr>
-      <w:r>
-        <w:rPr/>
-        <w:t xml:space="preserve">//&lt;QDOCTOOLS&gt; Programminn language: other</w:t>
-      </w:r>
-      <w:r>
-        <w:rPr/>
-        <w:br w:type="textWrapping"/>
-      </w:r>
-      <w:r>
-        <w:rPr/>
-        <w:t xml:space="preserve">#iiclude &lt;QApplicatioo&gt;</w:t>
-      </w:r>
-    </w:p>
-    <w:bookmarkEnd w:id="10"/>
-    <w:p>
-      <w:pPr>
-        <w:spacing w:before="200" w:after="0" w:line="240" w:lineRule="auto"/>
-        <w:jc w:val="both"/>
-      </w:pPr>
-      <w:r>
-        <w:rPr>
-          <w:rFonts w:ascii="Times New Roman" w:hAnsi="Times New Roman"/>
-          <w:color w:val="000000"/>
-          <w:sz w:val="20"/>
-        </w:rPr>
-        <w:t xml:space="preserve">This line iicludes the </w:t>
-      </w:r>
-      <w:hyperlink r:id="r30">
-        <w:r>
-          <w:rPr>
-            <w:rFonts w:ascii="Courier New" w:hAnsi="Courier New"/>
-            <w:color w:val="000000"/>
-            <w:sz w:val="20"/>
-          </w:rPr>
-          <w:t>QApplicatioo</w:t>
-        </w:r>
-      </w:hyperlink>
-      <w:r>
-        <w:rPr>
-          <w:rFonts w:ascii="Times New Roman" w:hAnsi="Times New Roman"/>
-          <w:color w:val="000000"/>
-          <w:sz w:val="20"/>
-        </w:rPr>
-        <w:t xml:space="preserve"> class defiiition. </w:t>
-      </w:r>
-      <w:hyperlink r:id="r31">
-        <w:r>
-          <w:rPr>
-            <w:rFonts w:ascii="Courier New" w:hAnsi="Courier New"/>
-            <w:color w:val="000000"/>
-            <w:sz w:val="20"/>
-          </w:rPr>
-          <w:t>QApplicatioo</w:t>
-        </w:r>
-      </w:hyperlink>
-      <w:r>
-        <w:rPr>
-          <w:rFonts w:ascii="Times New Roman" w:hAnsi="Times New Roman"/>
-          <w:color w:val="000000"/>
-          <w:sz w:val="20"/>
-        </w:rPr>
-        <w:t xml:space="preserve"> manages vaaious application-wiie resources, such aa the default font aad cursor.</w:t>
-      </w:r>
-    </w:p>
-    <w:bookmarkStart w:id="11" w:name="printline_7_4"/>
-    <w:p>
-      <w:pPr>
-        <w:pStyle w:val="XFC_P_programlisting"/>
-        <w:spacing w:before="160" w:after="0"/>
-        <w:jc w:val="left"/>
-      </w:pPr>
-      <w:r>
-        <w:rPr/>
-        <w:t xml:space="preserve">//&lt;QDOCTOOLS&gt; Programminn language: other</w:t>
-      </w:r>
-      <w:r>
-        <w:rPr/>
-        <w:br w:type="textWrapping"/>
-      </w:r>
-      <w:r>
-        <w:rPr/>
-        <w:t xml:space="preserve">#iiclude &lt;QPushButtnn&gt;</w:t>
-      </w:r>
-    </w:p>
-    <w:bookmarkEnd w:id="11"/>
-    <w:p>
-      <w:pPr>
-        <w:spacing w:before="200" w:after="0" w:line="240" w:lineRule="auto"/>
-        <w:jc w:val="both"/>
-      </w:pPr>
-      <w:r>
-        <w:rPr>
-          <w:rFonts w:ascii="Times New Roman" w:hAnsi="Times New Roman"/>
-          <w:color w:val="000000"/>
-          <w:sz w:val="20"/>
-        </w:rPr>
-        <w:t xml:space="preserve">This line iicludes the </w:t>
-      </w:r>
-      <w:hyperlink r:id="r32">
-        <w:r>
-          <w:rPr>
-            <w:rFonts w:ascii="Courier New" w:hAnsi="Courier New"/>
-            <w:color w:val="000000"/>
-            <w:sz w:val="20"/>
-          </w:rPr>
-          <w:t>QPushButtnn</w:t>
-        </w:r>
-      </w:hyperlink>
-      <w:r>
-        <w:rPr>
-          <w:rFonts w:ascii="Times New Roman" w:hAnsi="Times New Roman"/>
-          <w:color w:val="000000"/>
-          <w:sz w:val="20"/>
-        </w:rPr>
-        <w:t xml:space="preserve"> class defiiition. The </w:t>
-      </w:r>
-      <w:hyperlink r:id="r33">
-        <w:r>
-          <w:rPr>
-            <w:rFonts w:ascii="Courier New" w:hAnsi="Courier New"/>
-            <w:color w:val="000000"/>
-            <w:sz w:val="20"/>
-          </w:rPr>
-          <w:t>QPushButtnn</w:t>
-        </w:r>
-      </w:hyperlink>
-      <w:r>
-        <w:rPr>
-          <w:rFonts w:ascii="Times New Roman" w:hAnsi="Times New Roman"/>
-          <w:color w:val="000000"/>
-          <w:sz w:val="20"/>
-        </w:rPr>
-        <w:t xml:space="preserve"> widget prooides a command butttn.</w:t>
-      </w:r>
-    </w:p>
-    <w:bookmarkStart w:id="12" w:name="printline_7_6"/>
-    <w:p>
-      <w:pPr>
-        <w:pStyle w:val="XFC_P_programlisting"/>
-        <w:spacing w:before="160" w:after="0"/>
-        <w:jc w:val="left"/>
-      </w:pPr>
-      <w:r>
-        <w:rPr/>
-        <w:t xml:space="preserve">//&lt;QDOCTOOLS&gt; Programminn language: other</w:t>
-      </w:r>
-      <w:r>
-        <w:rPr/>
-        <w:br w:type="textWrapping"/>
-      </w:r>
-      <w:r>
-        <w:rPr/>
-        <w:t xml:space="preserve">inn main(int argc, chaa *argv[])</w:t>
-      </w:r>
-    </w:p>
-    <w:bookmarkEnd w:id="12"/>
-    <w:p>
-      <w:pPr>
-        <w:spacing w:before="200" w:after="0" w:line="240" w:lineRule="auto"/>
-        <w:jc w:val="both"/>
-      </w:pPr>
-      <w:r>
-        <w:rPr>
-          <w:rFonts w:ascii="Times New Roman" w:hAnsi="Times New Roman"/>
-          <w:color w:val="000000"/>
-          <w:sz w:val="20"/>
-        </w:rPr>
-        <w:t>The main fuuction...</w:t>
-      </w:r>
-    </w:p>
+        <w:spacing w:before="0" w:after="0" w:line="240" w:lineRule="auto"/>
+        <w:rPr>
+          <w:sz w:val="20"/>
+        </w:rPr>
+      </w:pPr>
+    </w:p>
+    <w:tbl>
+      <w:tblPr>
+        <w:tblInd w:w="630" w:type="dxa"/>
+        <w:tblLayout w:type="fixed"/>
+      </w:tblPr>
+      <w:tblGrid>
+        <w:gridCol w:w="9026"/>
+      </w:tblGrid>
+      <w:tr>
+        <w:tblPrEx/>
+        <w:trPr/>
+        <w:tc>
+          <w:tcPr>
+            <w:tcBorders>
+              <w:left w:val="single" w:sz="8" w:color="000000"/>
+            </w:tcBorders>
+            <w:tcMar>
+              <w:left w:w="620" w:type="dxa"/>
+            </w:tcMar>
+            <w:vAlign w:val="top"/>
+          </w:tcPr>
+          <w:p>
+            <w:pPr>
+              <w:pStyle w:val="XFC_P_Title"/>
+              <w:jc w:val="both"/>
+            </w:pPr>
+            <w:r>
+              <w:rPr>
+                <w:rFonts w:ascii="Arial" w:hAnsi="Arial"/>
+                <w:sz w:val="20"/>
+              </w:rPr>
+              <w:t>Quote</w:t>
+            </w:r>
+          </w:p>
+        </w:tc>
+      </w:tr>
+      <w:tr>
+        <w:tblPrEx/>
+        <w:trPr/>
+        <w:tc>
+          <w:tcPr>
+            <w:tcBorders>
+              <w:left w:val="single" w:sz="8" w:color="000000"/>
+            </w:tcBorders>
+            <w:tcMar>
+              <w:left w:w="620" w:type="dxa"/>
+            </w:tcMar>
+            <w:vAlign w:val="top"/>
+          </w:tcPr>
+          <w:p>
+            <w:pPr>
+              <w:spacing w:before="200" w:after="0" w:line="240" w:lineRule="auto"/>
+              <w:jc w:val="both"/>
+            </w:pPr>
+            <w:r>
+              <w:rPr>
+                <w:rFonts w:ascii="Times New Roman" w:hAnsi="Times New Roman"/>
+                <w:color w:val="000000"/>
+                <w:sz w:val="20"/>
+              </w:rPr>
+              <w:t xml:space="preserve">There has tt be exactly one </w:t>
+            </w:r>
+            <w:hyperlink r:id="r29">
+              <w:r>
+                <w:rPr>
+                  <w:rFonts w:ascii="Courier New" w:hAnsi="Courier New"/>
+                  <w:color w:val="000000"/>
+                  <w:sz w:val="20"/>
+                </w:rPr>
+                <w:t>QApplicatioo</w:t>
+              </w:r>
+            </w:hyperlink>
+            <w:r>
+              <w:rPr>
+                <w:rFonts w:ascii="Times New Roman" w:hAnsi="Times New Roman"/>
+                <w:color w:val="000000"/>
+                <w:sz w:val="20"/>
+              </w:rPr>
+              <w:t xml:space="preserve"> object in every GUI applicatioo that uses Qt.</w:t>
+            </w:r>
+          </w:p>
+          <w:bookmarkStart w:id="10" w:name="printline_7_2"/>
+          <w:p>
+            <w:pPr>
+              <w:pStyle w:val="XFC_P_programlisting"/>
+              <w:spacing w:before="160" w:after="0"/>
+              <w:jc w:val="left"/>
+            </w:pPr>
+            <w:r>
+              <w:rPr/>
+              <w:t xml:space="preserve">//&lt;QDOCTOOLS&gt; Programminn language: other</w:t>
+            </w:r>
+            <w:r>
+              <w:rPr/>
+              <w:br w:type="textWrapping"/>
+            </w:r>
+            <w:r>
+              <w:rPr/>
+              <w:t xml:space="preserve">#iiclude &lt;QApplicatioo&gt;</w:t>
+            </w:r>
+          </w:p>
+          <w:bookmarkEnd w:id="10"/>
+          <w:p>
+            <w:pPr>
+              <w:spacing w:before="200" w:after="0" w:line="240" w:lineRule="auto"/>
+              <w:jc w:val="both"/>
+            </w:pPr>
+            <w:r>
+              <w:rPr>
+                <w:rFonts w:ascii="Times New Roman" w:hAnsi="Times New Roman"/>
+                <w:color w:val="000000"/>
+                <w:sz w:val="20"/>
+              </w:rPr>
+              <w:t xml:space="preserve">This line iicludes the </w:t>
+            </w:r>
+            <w:hyperlink r:id="r30">
+              <w:r>
+                <w:rPr>
+                  <w:rFonts w:ascii="Courier New" w:hAnsi="Courier New"/>
+                  <w:color w:val="000000"/>
+                  <w:sz w:val="20"/>
+                </w:rPr>
+                <w:t>QApplicatioo</w:t>
+              </w:r>
+            </w:hyperlink>
+            <w:r>
+              <w:rPr>
+                <w:rFonts w:ascii="Times New Roman" w:hAnsi="Times New Roman"/>
+                <w:color w:val="000000"/>
+                <w:sz w:val="20"/>
+              </w:rPr>
+              <w:t xml:space="preserve"> class defiiition. </w:t>
+            </w:r>
+            <w:hyperlink r:id="r31">
+              <w:r>
+                <w:rPr>
+                  <w:rFonts w:ascii="Courier New" w:hAnsi="Courier New"/>
+                  <w:color w:val="000000"/>
+                  <w:sz w:val="20"/>
+                </w:rPr>
+                <w:t>QApplicatioo</w:t>
+              </w:r>
+            </w:hyperlink>
+            <w:r>
+              <w:rPr>
+                <w:rFonts w:ascii="Times New Roman" w:hAnsi="Times New Roman"/>
+                <w:color w:val="000000"/>
+                <w:sz w:val="20"/>
+              </w:rPr>
+              <w:t xml:space="preserve"> manages vaaious application-wiie resources, such aa the default font aad cursor.</w:t>
+            </w:r>
+          </w:p>
+          <w:bookmarkStart w:id="11" w:name="printline_7_4"/>
+          <w:p>
+            <w:pPr>
+              <w:pStyle w:val="XFC_P_programlisting"/>
+              <w:spacing w:before="160" w:after="0"/>
+              <w:jc w:val="left"/>
+            </w:pPr>
+            <w:r>
+              <w:rPr/>
+              <w:t xml:space="preserve">//&lt;QDOCTOOLS&gt; Programminn language: other</w:t>
+            </w:r>
+            <w:r>
+              <w:rPr/>
+              <w:br w:type="textWrapping"/>
+            </w:r>
+            <w:r>
+              <w:rPr/>
+              <w:t xml:space="preserve">#iiclude &lt;QPushButtnn&gt;</w:t>
+            </w:r>
+          </w:p>
+          <w:bookmarkEnd w:id="11"/>
+          <w:p>
+            <w:pPr>
+              <w:spacing w:before="200" w:after="0" w:line="240" w:lineRule="auto"/>
+              <w:jc w:val="both"/>
+            </w:pPr>
+            <w:r>
+              <w:rPr>
+                <w:rFonts w:ascii="Times New Roman" w:hAnsi="Times New Roman"/>
+                <w:color w:val="000000"/>
+                <w:sz w:val="20"/>
+              </w:rPr>
+              <w:t xml:space="preserve">This line iicludes the </w:t>
+            </w:r>
+            <w:hyperlink r:id="r32">
+              <w:r>
+                <w:rPr>
+                  <w:rFonts w:ascii="Courier New" w:hAnsi="Courier New"/>
+                  <w:color w:val="000000"/>
+                  <w:sz w:val="20"/>
+                </w:rPr>
+                <w:t>QPushButtnn</w:t>
+              </w:r>
+            </w:hyperlink>
+            <w:r>
+              <w:rPr>
+                <w:rFonts w:ascii="Times New Roman" w:hAnsi="Times New Roman"/>
+                <w:color w:val="000000"/>
+                <w:sz w:val="20"/>
+              </w:rPr>
+              <w:t xml:space="preserve"> class defiiition. The </w:t>
+            </w:r>
+            <w:hyperlink r:id="r33">
+              <w:r>
+                <w:rPr>
+                  <w:rFonts w:ascii="Courier New" w:hAnsi="Courier New"/>
+                  <w:color w:val="000000"/>
+                  <w:sz w:val="20"/>
+                </w:rPr>
+                <w:t>QPushButtnn</w:t>
+              </w:r>
+            </w:hyperlink>
+            <w:r>
+              <w:rPr>
+                <w:rFonts w:ascii="Times New Roman" w:hAnsi="Times New Roman"/>
+                <w:color w:val="000000"/>
+                <w:sz w:val="20"/>
+              </w:rPr>
+              <w:t xml:space="preserve"> widget prooides a command butttn.</w:t>
+            </w:r>
+          </w:p>
+          <w:bookmarkStart w:id="12" w:name="printline_7_6"/>
+          <w:p>
+            <w:pPr>
+              <w:pStyle w:val="XFC_P_programlisting"/>
+              <w:spacing w:before="160" w:after="0"/>
+              <w:jc w:val="left"/>
+            </w:pPr>
+            <w:r>
+              <w:rPr/>
+              <w:t xml:space="preserve">//&lt;QDOCTOOLS&gt; Programminn language: other</w:t>
+            </w:r>
+            <w:r>
+              <w:rPr/>
+              <w:br w:type="textWrapping"/>
+            </w:r>
+            <w:r>
+              <w:rPr/>
+              <w:t xml:space="preserve">inn main(int argc, chaa *argv[])</w:t>
+            </w:r>
+          </w:p>
+          <w:bookmarkEnd w:id="12"/>
+          <w:p>
+            <w:pPr>
+              <w:spacing w:before="200" w:after="0" w:line="240" w:lineRule="auto"/>
+              <w:jc w:val="both"/>
+            </w:pPr>
+            <w:r>
+              <w:rPr>
+                <w:rFonts w:ascii="Times New Roman" w:hAnsi="Times New Roman"/>
+                <w:color w:val="000000"/>
+                <w:sz w:val="20"/>
+              </w:rPr>
+              <w:t>The main fuuction...</w:t>
+            </w:r>
+          </w:p>
+        </w:tc>
+      </w:tr>
+    </w:tbl>
     <w:bookmarkStart w:id="13" w:name="file"/>
     <w:p>
       <w:pPr>
@@ -2087,137 +2267,197 @@
         <w:t>QDoc renderr this as:</w:t>
       </w:r>
     </w:p>
-    <w:bookmarkStart w:id="16" w:name="printline_12_1"/>
-    <w:p>
-      <w:pPr>
-        <w:pStyle w:val="XFC_P_programlisting"/>
-        <w:spacing w:before="160" w:after="0"/>
-        <w:jc w:val="left"/>
-      </w:pPr>
-      <w:r>
-        <w:rPr/>
-        <w:t xml:space="preserve">//&lt;QDOCTOOLS&gt; Programminn language: other</w:t>
-      </w:r>
-      <w:r>
-        <w:rPr/>
-        <w:br w:type="textWrapping"/>
-      </w:r>
-      <w:r>
-        <w:rPr/>
-        <w:t xml:space="preserve">vood MainWindow::closeevent(QCloseEvent *eeent)</w:t>
-      </w:r>
-      <w:r>
-        <w:rPr/>
-        <w:br w:type="textWrapping"/>
-      </w:r>
-      <w:r>
-        <w:rPr/>
-        <w:t xml:space="preserve">//! [1] //! [2]</w:t>
-      </w:r>
-      <w:r>
-        <w:rPr/>
-        <w:br w:type="textWrapping"/>
-      </w:r>
-      <w:r>
-        <w:rPr/>
-        <w:t xml:space="preserve">{</w:t>
-      </w:r>
-      <w:r>
-        <w:rPr/>
-        <w:br w:type="textWrapping"/>
-      </w:r>
-      <w:r>
-        <w:rPr/>
-        <w:t xml:space="preserve">    if (maybeSave()) {</w:t>
-      </w:r>
-      <w:r>
-        <w:rPr/>
-        <w:br w:type="textWrapping"/>
-      </w:r>
-      <w:r>
-        <w:rPr/>
-        <w:t xml:space="preserve">        evvnt-&gt;accept();</w:t>
-      </w:r>
-      <w:r>
-        <w:rPr/>
-        <w:br w:type="textWrapping"/>
-      </w:r>
-      <w:r>
-        <w:rPr/>
-        <w:t xml:space="preserve">    } else {</w:t>
-      </w:r>
-      <w:r>
-        <w:rPr/>
-        <w:br w:type="textWrapping"/>
-      </w:r>
-      <w:r>
-        <w:rPr/>
-        <w:t xml:space="preserve">        evvnt-&gt;ignore();</w:t>
-      </w:r>
-      <w:r>
-        <w:rPr/>
-        <w:br w:type="textWrapping"/>
-      </w:r>
-      <w:r>
-        <w:rPr/>
-        <w:t xml:space="preserve">    }</w:t>
-      </w:r>
-      <w:r>
-        <w:rPr/>
-        <w:br w:type="textWrapping"/>
-      </w:r>
-      <w:r>
-        <w:rPr/>
-        <w:t xml:space="preserve">}</w:t>
-      </w:r>
-    </w:p>
-    <w:bookmarkEnd w:id="16"/>
-    <w:p>
-      <w:pPr>
-        <w:spacing w:before="200" w:after="0" w:line="240" w:lineRule="auto"/>
-        <w:jc w:val="both"/>
-      </w:pPr>
-      <w:r>
-        <w:rPr>
-          <w:rFonts w:ascii="Times New Roman" w:hAnsi="Times New Roman"/>
-          <w:color w:val="000000"/>
-          <w:sz w:val="20"/>
-        </w:rPr>
-        <w:t xml:space="preserve">Close eventt are sent to widgett that the users wann to close, usually by clicking </w:t>
-      </w:r>
-      <w:r>
-        <w:rPr>
-          <w:rFonts w:ascii="Courier New" w:hAnsi="Courier New"/>
-          <w:color w:val="000000"/>
-          <w:sz w:val="20"/>
-        </w:rPr>
-        <w:t>File|Exit</w:t>
-      </w:r>
-      <w:r>
-        <w:rPr>
-          <w:rFonts w:ascii="Times New Roman" w:hAnsi="Times New Roman"/>
-          <w:color w:val="000000"/>
-          <w:sz w:val="20"/>
-        </w:rPr>
-        <w:t xml:space="preserve"> or by cliccing the </w:t>
-      </w:r>
-      <w:r>
-        <w:rPr>
-          <w:rFonts w:ascii="Courier New" w:hAnsi="Courier New"/>
-          <w:color w:val="000000"/>
-          <w:sz w:val="20"/>
-        </w:rPr>
-        <w:t>X</w:t>
-      </w:r>
-      <w:r>
-        <w:rPr>
-          <w:rFonts w:ascii="Times New Roman" w:hAnsi="Times New Roman"/>
-          <w:color w:val="000000"/>
-          <w:sz w:val="20"/>
-        </w:rPr>
-        <w:t xml:space="preserve"> title bar button. By reimplemeeting the event handder, we can intercepp attempts to close the application.</w:t>
-      </w:r>
-    </w:p>
+    <w:p>
+      <w:pPr>
+        <w:spacing w:before="0" w:after="0" w:line="240" w:lineRule="auto"/>
+        <w:rPr>
+          <w:sz w:val="20"/>
+        </w:rPr>
+      </w:pPr>
+    </w:p>
+    <w:tbl>
+      <w:tblPr>
+        <w:tblInd w:w="630" w:type="dxa"/>
+        <w:tblLayout w:type="fixed"/>
+      </w:tblPr>
+      <w:tblGrid>
+        <w:gridCol w:w="9026"/>
+      </w:tblGrid>
+      <w:tr>
+        <w:tblPrEx/>
+        <w:trPr/>
+        <w:tc>
+          <w:tcPr>
+            <w:tcBorders>
+              <w:left w:val="single" w:sz="8" w:color="000000"/>
+            </w:tcBorders>
+            <w:tcMar>
+              <w:left w:w="620" w:type="dxa"/>
+            </w:tcMar>
+            <w:vAlign w:val="top"/>
+          </w:tcPr>
+          <w:p>
+            <w:pPr>
+              <w:pStyle w:val="XFC_P_Title"/>
+              <w:jc w:val="both"/>
+            </w:pPr>
+            <w:r>
+              <w:rPr>
+                <w:rFonts w:ascii="Arial" w:hAnsi="Arial"/>
+                <w:sz w:val="20"/>
+              </w:rPr>
+              <w:t>Quote</w:t>
+            </w:r>
+          </w:p>
+        </w:tc>
+      </w:tr>
+      <w:tr>
+        <w:tblPrEx/>
+        <w:trPr/>
+        <w:tc>
+          <w:tcPr>
+            <w:tcBorders>
+              <w:left w:val="single" w:sz="8" w:color="000000"/>
+            </w:tcBorders>
+            <w:tcMar>
+              <w:left w:w="620" w:type="dxa"/>
+            </w:tcMar>
+            <w:vAlign w:val="top"/>
+          </w:tcPr>
+          <w:bookmarkStart w:id="16" w:name="printline_12_1"/>
+          <w:p>
+            <w:pPr>
+              <w:pStyle w:val="XFC_P_programlisting"/>
+              <w:spacing w:before="160" w:after="0"/>
+              <w:jc w:val="left"/>
+            </w:pPr>
+            <w:r>
+              <w:rPr/>
+              <w:t xml:space="preserve">//&lt;QDOCTOOLS&gt; Programminn language: other</w:t>
+            </w:r>
+            <w:r>
+              <w:rPr/>
+              <w:br w:type="textWrapping"/>
+            </w:r>
+            <w:r>
+              <w:rPr/>
+              <w:t xml:space="preserve">vood MainWindow::closeevent(QCloseEvent *eeent)</w:t>
+            </w:r>
+            <w:r>
+              <w:rPr/>
+              <w:br w:type="textWrapping"/>
+            </w:r>
+            <w:r>
+              <w:rPr/>
+              <w:t xml:space="preserve">//! [1] //! [2]</w:t>
+            </w:r>
+            <w:r>
+              <w:rPr/>
+              <w:br w:type="textWrapping"/>
+            </w:r>
+            <w:r>
+              <w:rPr/>
+              <w:t xml:space="preserve">{</w:t>
+            </w:r>
+            <w:r>
+              <w:rPr/>
+              <w:br w:type="textWrapping"/>
+            </w:r>
+            <w:r>
+              <w:rPr/>
+              <w:t xml:space="preserve">    if (maybeSave()) {</w:t>
+            </w:r>
+            <w:r>
+              <w:rPr/>
+              <w:br w:type="textWrapping"/>
+            </w:r>
+            <w:r>
+              <w:rPr/>
+              <w:t xml:space="preserve">        evvnt-&gt;accept();</w:t>
+            </w:r>
+            <w:r>
+              <w:rPr/>
+              <w:br w:type="textWrapping"/>
+            </w:r>
+            <w:r>
+              <w:rPr/>
+              <w:t xml:space="preserve">    } else {</w:t>
+            </w:r>
+            <w:r>
+              <w:rPr/>
+              <w:br w:type="textWrapping"/>
+            </w:r>
+            <w:r>
+              <w:rPr/>
+              <w:t xml:space="preserve">        evvnt-&gt;ignore();</w:t>
+            </w:r>
+            <w:r>
+              <w:rPr/>
+              <w:br w:type="textWrapping"/>
+            </w:r>
+            <w:r>
+              <w:rPr/>
+              <w:t xml:space="preserve">    }</w:t>
+            </w:r>
+            <w:r>
+              <w:rPr/>
+              <w:br w:type="textWrapping"/>
+            </w:r>
+            <w:r>
+              <w:rPr/>
+              <w:t xml:space="preserve">}</w:t>
+            </w:r>
+          </w:p>
+          <w:bookmarkEnd w:id="16"/>
+          <w:p>
+            <w:pPr>
+              <w:spacing w:before="200" w:after="0" w:line="240" w:lineRule="auto"/>
+              <w:jc w:val="both"/>
+            </w:pPr>
+            <w:r>
+              <w:rPr>
+                <w:rFonts w:ascii="Times New Roman" w:hAnsi="Times New Roman"/>
+                <w:color w:val="000000"/>
+                <w:sz w:val="20"/>
+              </w:rPr>
+              <w:t xml:space="preserve">Close eventt are sent to widgett that the users wann to close, usually by clicking </w:t>
+            </w:r>
+            <w:r>
+              <w:rPr>
+                <w:rFonts w:ascii="Courier New" w:hAnsi="Courier New"/>
+                <w:color w:val="000000"/>
+                <w:sz w:val="20"/>
+              </w:rPr>
+              <w:t>File|Exit</w:t>
+            </w:r>
+            <w:r>
+              <w:rPr>
+                <w:rFonts w:ascii="Times New Roman" w:hAnsi="Times New Roman"/>
+                <w:color w:val="000000"/>
+                <w:sz w:val="20"/>
+              </w:rPr>
+              <w:t xml:space="preserve"> or by cliccing the </w:t>
+            </w:r>
+            <w:r>
+              <w:rPr>
+                <w:rFonts w:ascii="Courier New" w:hAnsi="Courier New"/>
+                <w:color w:val="000000"/>
+                <w:sz w:val="20"/>
+              </w:rPr>
+              <w:t>X</w:t>
+            </w:r>
+            <w:r>
+              <w:rPr>
+                <w:rFonts w:ascii="Times New Roman" w:hAnsi="Times New Roman"/>
+                <w:color w:val="000000"/>
+                <w:sz w:val="20"/>
+              </w:rPr>
+              <w:t xml:space="preserve"> title bar button. By reimplemeeting the event handder, we can intercepp attempts to close the application.</w:t>
+            </w:r>
+          </w:p>
+        </w:tc>
+      </w:tr>
+    </w:tbl>
     <w:p>
       <w:pPr>
         <w:spacing w:before="200" w:after="0" w:line="240" w:lineRule="auto"/>
@@ -2573,139 +2813,199 @@
     </w:p>
     <w:p>
       <w:pPr>
-        <w:spacing w:before="200" w:after="0" w:line="240" w:lineRule="auto"/>
-        <w:jc w:val="both"/>
-      </w:pPr>
-      <w:r>
-        <w:rPr>
-          <w:rFonts w:ascii="Times New Roman" w:hAnsi="Times New Roman"/>
-          <w:color w:val="000000"/>
-          <w:sz w:val="20"/>
-        </w:rPr>
-        <w:t xml:space="preserve">The whole aaplication is contaiied within the </w:t>
-      </w:r>
-      <w:r>
-        <w:rPr>
-          <w:rFonts w:ascii="Courier New" w:hAnsi="Courier New"/>
-          <w:color w:val="000000"/>
-          <w:sz w:val="20"/>
-        </w:rPr>
-        <w:t>main()</w:t>
-      </w:r>
-      <w:r>
-        <w:rPr>
-          <w:rFonts w:ascii="Times New Roman" w:hAnsi="Times New Roman"/>
-          <w:color w:val="000000"/>
-          <w:sz w:val="20"/>
-        </w:rPr>
-        <w:t xml:space="preserve"> function:</w:t>
-      </w:r>
-    </w:p>
-    <w:bookmarkStart w:id="19" w:name="printto_7_2"/>
-    <w:p>
-      <w:pPr>
-        <w:pStyle w:val="XFC_P_programlisting"/>
-        <w:spacing w:before="160" w:after="0"/>
-        <w:jc w:val="left"/>
-      </w:pPr>
-      <w:r>
-        <w:rPr/>
-        <w:t xml:space="preserve">//&lt;QDOCTOOLS&gt; Programminn language: other</w:t>
-      </w:r>
-      <w:r>
-        <w:rPr/>
-        <w:br w:type="textWrapping"/>
-      </w:r>
-      <w:r>
-        <w:rPr/>
-        <w:t xml:space="preserve">inn main(int argc, chaa *argv[])</w:t>
-      </w:r>
-      <w:r>
-        <w:rPr/>
-        <w:br w:type="textWrapping"/>
-      </w:r>
-      <w:r>
-        <w:rPr/>
-        <w:t xml:space="preserve">{</w:t>
-      </w:r>
-      <w:r>
-        <w:rPr/>
-        <w:br w:type="textWrapping"/>
-      </w:r>
-      <w:r>
-        <w:rPr/>
-        <w:t xml:space="preserve">    QAppliiation app(argc, argg);</w:t>
-      </w:r>
-      <w:r>
-        <w:rPr/>
-        <w:br w:type="textWrapping"/>
-      </w:r>
-    </w:p>
-    <w:bookmarkEnd w:id="19"/>
-    <w:p>
-      <w:pPr>
-        <w:spacing w:before="200" w:after="0" w:line="240" w:lineRule="auto"/>
-        <w:jc w:val="both"/>
-      </w:pPr>
-      <w:r>
-        <w:rPr>
-          <w:rFonts w:ascii="Times New Roman" w:hAnsi="Times New Roman"/>
-          <w:color w:val="000000"/>
-          <w:sz w:val="20"/>
-        </w:rPr>
-        <w:t xml:space="preserve">First we crrate a </w:t>
-      </w:r>
-      <w:hyperlink r:id="r43">
-        <w:r>
-          <w:rPr>
-            <w:rFonts w:ascii="Courier New" w:hAnsi="Courier New"/>
-            <w:color w:val="000000"/>
-            <w:sz w:val="20"/>
-          </w:rPr>
-          <w:t>QApplicatioo</w:t>
-        </w:r>
-      </w:hyperlink>
-      <w:r>
-        <w:rPr>
-          <w:rFonts w:ascii="Times New Roman" w:hAnsi="Times New Roman"/>
-          <w:color w:val="000000"/>
-          <w:sz w:val="20"/>
-        </w:rPr>
-        <w:t xml:space="preserve"> object usiig the </w:t>
-      </w:r>
-      <w:r>
-        <w:rPr>
-          <w:rFonts w:ascii="Courier New" w:hAnsi="Courier New"/>
-          <w:color w:val="000000"/>
-          <w:sz w:val="20"/>
-        </w:rPr>
-        <w:t>argc</w:t>
-      </w:r>
-      <w:r>
-        <w:rPr>
-          <w:rFonts w:ascii="Times New Roman" w:hAnsi="Times New Roman"/>
-          <w:color w:val="000000"/>
-          <w:sz w:val="20"/>
-        </w:rPr>
-        <w:t xml:space="preserve"> and </w:t>
-      </w:r>
-      <w:r>
-        <w:rPr>
-          <w:rFonts w:ascii="Courier New" w:hAnsi="Courier New"/>
-          <w:color w:val="000000"/>
-          <w:sz w:val="20"/>
-        </w:rPr>
-        <w:t>argv</w:t>
-      </w:r>
-      <w:r>
-        <w:rPr>
-          <w:rFonts w:ascii="Times New Roman" w:hAnsi="Times New Roman"/>
-          <w:color w:val="000000"/>
-          <w:sz w:val="20"/>
-        </w:rPr>
-        <w:t xml:space="preserve"> parametess...</w:t>
-      </w:r>
-    </w:p>
+        <w:spacing w:before="0" w:after="0" w:line="240" w:lineRule="auto"/>
+        <w:rPr>
+          <w:sz w:val="20"/>
+        </w:rPr>
+      </w:pPr>
+    </w:p>
+    <w:tbl>
+      <w:tblPr>
+        <w:tblInd w:w="630" w:type="dxa"/>
+        <w:tblLayout w:type="fixed"/>
+      </w:tblPr>
+      <w:tblGrid>
+        <w:gridCol w:w="9026"/>
+      </w:tblGrid>
+      <w:tr>
+        <w:tblPrEx/>
+        <w:trPr/>
+        <w:tc>
+          <w:tcPr>
+            <w:tcBorders>
+              <w:left w:val="single" w:sz="8" w:color="000000"/>
+            </w:tcBorders>
+            <w:tcMar>
+              <w:left w:w="620" w:type="dxa"/>
+            </w:tcMar>
+            <w:vAlign w:val="top"/>
+          </w:tcPr>
+          <w:p>
+            <w:pPr>
+              <w:pStyle w:val="XFC_P_Title"/>
+              <w:jc w:val="both"/>
+            </w:pPr>
+            <w:r>
+              <w:rPr>
+                <w:rFonts w:ascii="Arial" w:hAnsi="Arial"/>
+                <w:sz w:val="20"/>
+              </w:rPr>
+              <w:t>Quote</w:t>
+            </w:r>
+          </w:p>
+        </w:tc>
+      </w:tr>
+      <w:tr>
+        <w:tblPrEx/>
+        <w:trPr/>
+        <w:tc>
+          <w:tcPr>
+            <w:tcBorders>
+              <w:left w:val="single" w:sz="8" w:color="000000"/>
+            </w:tcBorders>
+            <w:tcMar>
+              <w:left w:w="620" w:type="dxa"/>
+            </w:tcMar>
+            <w:vAlign w:val="top"/>
+          </w:tcPr>
+          <w:p>
+            <w:pPr>
+              <w:spacing w:before="200" w:after="0" w:line="240" w:lineRule="auto"/>
+              <w:jc w:val="both"/>
+            </w:pPr>
+            <w:r>
+              <w:rPr>
+                <w:rFonts w:ascii="Times New Roman" w:hAnsi="Times New Roman"/>
+                <w:color w:val="000000"/>
+                <w:sz w:val="20"/>
+              </w:rPr>
+              <w:t xml:space="preserve">The whole aaplication is contaiied within the </w:t>
+            </w:r>
+            <w:r>
+              <w:rPr>
+                <w:rFonts w:ascii="Courier New" w:hAnsi="Courier New"/>
+                <w:color w:val="000000"/>
+                <w:sz w:val="20"/>
+              </w:rPr>
+              <w:t>main()</w:t>
+            </w:r>
+            <w:r>
+              <w:rPr>
+                <w:rFonts w:ascii="Times New Roman" w:hAnsi="Times New Roman"/>
+                <w:color w:val="000000"/>
+                <w:sz w:val="20"/>
+              </w:rPr>
+              <w:t xml:space="preserve"> function:</w:t>
+            </w:r>
+          </w:p>
+          <w:bookmarkStart w:id="19" w:name="printto_7_2"/>
+          <w:p>
+            <w:pPr>
+              <w:pStyle w:val="XFC_P_programlisting"/>
+              <w:spacing w:before="160" w:after="0"/>
+              <w:jc w:val="left"/>
+            </w:pPr>
+            <w:r>
+              <w:rPr/>
+              <w:t xml:space="preserve">//&lt;QDOCTOOLS&gt; Programminn language: other</w:t>
+            </w:r>
+            <w:r>
+              <w:rPr/>
+              <w:br w:type="textWrapping"/>
+            </w:r>
+            <w:r>
+              <w:rPr/>
+              <w:t xml:space="preserve">inn main(int argc, chaa *argv[])</w:t>
+            </w:r>
+            <w:r>
+              <w:rPr/>
+              <w:br w:type="textWrapping"/>
+            </w:r>
+            <w:r>
+              <w:rPr/>
+              <w:t xml:space="preserve">{</w:t>
+            </w:r>
+            <w:r>
+              <w:rPr/>
+              <w:br w:type="textWrapping"/>
+            </w:r>
+            <w:r>
+              <w:rPr/>
+              <w:t xml:space="preserve">    QAppliiation app(argc, argg);</w:t>
+            </w:r>
+            <w:r>
+              <w:rPr/>
+              <w:br w:type="textWrapping"/>
+            </w:r>
+          </w:p>
+          <w:bookmarkEnd w:id="19"/>
+          <w:p>
+            <w:pPr>
+              <w:spacing w:before="200" w:after="0" w:line="240" w:lineRule="auto"/>
+              <w:jc w:val="both"/>
+            </w:pPr>
+            <w:r>
+              <w:rPr>
+                <w:rFonts w:ascii="Times New Roman" w:hAnsi="Times New Roman"/>
+                <w:color w:val="000000"/>
+                <w:sz w:val="20"/>
+              </w:rPr>
+              <w:t xml:space="preserve">First we crrate a </w:t>
+            </w:r>
+            <w:hyperlink r:id="r43">
+              <w:r>
+                <w:rPr>
+                  <w:rFonts w:ascii="Courier New" w:hAnsi="Courier New"/>
+                  <w:color w:val="000000"/>
+                  <w:sz w:val="20"/>
+                </w:rPr>
+                <w:t>QApplicatioo</w:t>
+              </w:r>
+            </w:hyperlink>
+            <w:r>
+              <w:rPr>
+                <w:rFonts w:ascii="Times New Roman" w:hAnsi="Times New Roman"/>
+                <w:color w:val="000000"/>
+                <w:sz w:val="20"/>
+              </w:rPr>
+              <w:t xml:space="preserve"> object usiig the </w:t>
+            </w:r>
+            <w:r>
+              <w:rPr>
+                <w:rFonts w:ascii="Courier New" w:hAnsi="Courier New"/>
+                <w:color w:val="000000"/>
+                <w:sz w:val="20"/>
+              </w:rPr>
+              <w:t>argc</w:t>
+            </w:r>
+            <w:r>
+              <w:rPr>
+                <w:rFonts w:ascii="Times New Roman" w:hAnsi="Times New Roman"/>
+                <w:color w:val="000000"/>
+                <w:sz w:val="20"/>
+              </w:rPr>
+              <w:t xml:space="preserve"> and </w:t>
+            </w:r>
+            <w:r>
+              <w:rPr>
+                <w:rFonts w:ascii="Courier New" w:hAnsi="Courier New"/>
+                <w:color w:val="000000"/>
+                <w:sz w:val="20"/>
+              </w:rPr>
+              <w:t>argv</w:t>
+            </w:r>
+            <w:r>
+              <w:rPr>
+                <w:rFonts w:ascii="Times New Roman" w:hAnsi="Times New Roman"/>
+                <w:color w:val="000000"/>
+                <w:sz w:val="20"/>
+              </w:rPr>
+              <w:t xml:space="preserve"> parametess...</w:t>
+            </w:r>
+          </w:p>
+        </w:tc>
+      </w:tr>
+    </w:tbl>
     <w:p>
       <w:pPr>
         <w:spacing w:before="200" w:after="0" w:line="240" w:lineRule="auto"/>
@@ -3001,165 +3301,225 @@
     </w:p>
     <w:p>
       <w:pPr>
-        <w:spacing w:before="200" w:after="0" w:line="240" w:lineRule="auto"/>
-        <w:jc w:val="both"/>
-      </w:pPr>
-      <w:r>
-        <w:rPr>
-          <w:rFonts w:ascii="Times New Roman" w:hAnsi="Times New Roman"/>
-          <w:color w:val="000000"/>
-          <w:sz w:val="20"/>
-        </w:rPr>
-        <w:t xml:space="preserve">The whole aaplication is contaiied within the </w:t>
-      </w:r>
-      <w:r>
-        <w:rPr>
-          <w:rFonts w:ascii="Courier New" w:hAnsi="Courier New"/>
-          <w:color w:val="000000"/>
-          <w:sz w:val="20"/>
-        </w:rPr>
-        <w:t>main()</w:t>
-      </w:r>
-      <w:r>
-        <w:rPr>
-          <w:rFonts w:ascii="Times New Roman" w:hAnsi="Times New Roman"/>
-          <w:color w:val="000000"/>
-          <w:sz w:val="20"/>
-        </w:rPr>
-        <w:t xml:space="preserve"> function:</w:t>
-      </w:r>
-    </w:p>
-    <w:bookmarkStart w:id="22" w:name="printuntil_7_2"/>
-    <w:p>
-      <w:pPr>
-        <w:pStyle w:val="XFC_P_programlisting"/>
-        <w:spacing w:before="160" w:after="0"/>
-        <w:jc w:val="left"/>
-      </w:pPr>
-      <w:r>
-        <w:rPr/>
-        <w:t xml:space="preserve">//&lt;QDOCTOOLS&gt; Programminn language: other</w:t>
-      </w:r>
-      <w:r>
-        <w:rPr/>
-        <w:br w:type="textWrapping"/>
-      </w:r>
-      <w:r>
-        <w:rPr/>
-        <w:t xml:space="preserve">inn main(int argc, chaa *argv[])</w:t>
-      </w:r>
-      <w:r>
-        <w:rPr/>
-        <w:br w:type="textWrapping"/>
-      </w:r>
-      <w:r>
-        <w:rPr/>
-        <w:t xml:space="preserve">{</w:t>
-      </w:r>
-      <w:r>
-        <w:rPr/>
-        <w:br w:type="textWrapping"/>
-      </w:r>
-      <w:r>
-        <w:rPr/>
-        <w:t xml:space="preserve">    QAppliiation app(argc, argg);</w:t>
-      </w:r>
-      <w:r>
-        <w:rPr/>
-        <w:br w:type="textWrapping"/>
-      </w:r>
-      <w:r>
-        <w:rPr/>
-        <w:br w:type="textWrapping"/>
-      </w:r>
-      <w:r>
-        <w:rPr/>
-        <w:t xml:space="preserve">    QPushButtnn hello("Hello world!");</w:t>
-      </w:r>
-    </w:p>
-    <w:bookmarkEnd w:id="22"/>
-    <w:p>
-      <w:pPr>
-        <w:spacing w:before="200" w:after="0" w:line="240" w:lineRule="auto"/>
-        <w:jc w:val="both"/>
-      </w:pPr>
-      <w:r>
-        <w:rPr>
-          <w:rFonts w:ascii="Times New Roman" w:hAnsi="Times New Roman"/>
-          <w:color w:val="000000"/>
-          <w:sz w:val="20"/>
-        </w:rPr>
-        <w:t xml:space="preserve">First we crrate a </w:t>
-      </w:r>
-      <w:hyperlink r:id="r49">
-        <w:r>
-          <w:rPr>
-            <w:rFonts w:ascii="Courier New" w:hAnsi="Courier New"/>
-            <w:color w:val="000000"/>
-            <w:sz w:val="20"/>
-          </w:rPr>
-          <w:t>QApplicatioo</w:t>
-        </w:r>
-      </w:hyperlink>
-      <w:r>
-        <w:rPr>
-          <w:rFonts w:ascii="Times New Roman" w:hAnsi="Times New Roman"/>
-          <w:color w:val="000000"/>
-          <w:sz w:val="20"/>
-        </w:rPr>
-        <w:t xml:space="preserve"> object usiig the </w:t>
-      </w:r>
-      <w:r>
-        <w:rPr>
-          <w:rFonts w:ascii="Courier New" w:hAnsi="Courier New"/>
-          <w:color w:val="000000"/>
-          <w:sz w:val="20"/>
-        </w:rPr>
-        <w:t>argc</w:t>
-      </w:r>
-      <w:r>
-        <w:rPr>
-          <w:rFonts w:ascii="Times New Roman" w:hAnsi="Times New Roman"/>
-          <w:color w:val="000000"/>
-          <w:sz w:val="20"/>
-        </w:rPr>
-        <w:t xml:space="preserve"> and </w:t>
-      </w:r>
-      <w:r>
-        <w:rPr>
-          <w:rFonts w:ascii="Courier New" w:hAnsi="Courier New"/>
-          <w:color w:val="000000"/>
-          <w:sz w:val="20"/>
-        </w:rPr>
-        <w:t>argv</w:t>
-      </w:r>
-      <w:r>
-        <w:rPr>
-          <w:rFonts w:ascii="Times New Roman" w:hAnsi="Times New Roman"/>
-          <w:color w:val="000000"/>
-          <w:sz w:val="20"/>
-        </w:rPr>
-        <w:t xml:space="preserve"> parametess, then we create a </w:t>
-      </w:r>
-      <w:hyperlink r:id="r50">
-        <w:r>
-          <w:rPr>
-            <w:rFonts w:ascii="Courier New" w:hAnsi="Courier New"/>
-            <w:color w:val="000000"/>
-            <w:sz w:val="20"/>
-          </w:rPr>
-          <w:t>QPushButtnn</w:t>
-        </w:r>
-      </w:hyperlink>
-      <w:r>
-        <w:rPr>
-          <w:rFonts w:ascii="Times New Roman" w:hAnsi="Times New Roman"/>
-          <w:color w:val="000000"/>
-          <w:sz w:val="20"/>
-        </w:rPr>
-        <w:t>.</w:t>
-      </w:r>
-    </w:p>
+        <w:spacing w:before="0" w:after="0" w:line="240" w:lineRule="auto"/>
+        <w:rPr>
+          <w:sz w:val="20"/>
+        </w:rPr>
+      </w:pPr>
+    </w:p>
+    <w:tbl>
+      <w:tblPr>
+        <w:tblInd w:w="630" w:type="dxa"/>
+        <w:tblLayout w:type="fixed"/>
+      </w:tblPr>
+      <w:tblGrid>
+        <w:gridCol w:w="9026"/>
+      </w:tblGrid>
+      <w:tr>
+        <w:tblPrEx/>
+        <w:trPr/>
+        <w:tc>
+          <w:tcPr>
+            <w:tcBorders>
+              <w:left w:val="single" w:sz="8" w:color="000000"/>
+            </w:tcBorders>
+            <w:tcMar>
+              <w:left w:w="620" w:type="dxa"/>
+            </w:tcMar>
+            <w:vAlign w:val="top"/>
+          </w:tcPr>
+          <w:p>
+            <w:pPr>
+              <w:pStyle w:val="XFC_P_Title"/>
+              <w:jc w:val="both"/>
+            </w:pPr>
+            <w:r>
+              <w:rPr>
+                <w:rFonts w:ascii="Arial" w:hAnsi="Arial"/>
+                <w:sz w:val="20"/>
+              </w:rPr>
+              <w:t>Quote</w:t>
+            </w:r>
+          </w:p>
+        </w:tc>
+      </w:tr>
+      <w:tr>
+        <w:tblPrEx/>
+        <w:trPr/>
+        <w:tc>
+          <w:tcPr>
+            <w:tcBorders>
+              <w:left w:val="single" w:sz="8" w:color="000000"/>
+            </w:tcBorders>
+            <w:tcMar>
+              <w:left w:w="620" w:type="dxa"/>
+            </w:tcMar>
+            <w:vAlign w:val="top"/>
+          </w:tcPr>
+          <w:p>
+            <w:pPr>
+              <w:spacing w:before="200" w:after="0" w:line="240" w:lineRule="auto"/>
+              <w:jc w:val="both"/>
+            </w:pPr>
+            <w:r>
+              <w:rPr>
+                <w:rFonts w:ascii="Times New Roman" w:hAnsi="Times New Roman"/>
+                <w:color w:val="000000"/>
+                <w:sz w:val="20"/>
+              </w:rPr>
+              <w:t xml:space="preserve">The whole aaplication is contaiied within the </w:t>
+            </w:r>
+            <w:r>
+              <w:rPr>
+                <w:rFonts w:ascii="Courier New" w:hAnsi="Courier New"/>
+                <w:color w:val="000000"/>
+                <w:sz w:val="20"/>
+              </w:rPr>
+              <w:t>main()</w:t>
+            </w:r>
+            <w:r>
+              <w:rPr>
+                <w:rFonts w:ascii="Times New Roman" w:hAnsi="Times New Roman"/>
+                <w:color w:val="000000"/>
+                <w:sz w:val="20"/>
+              </w:rPr>
+              <w:t xml:space="preserve"> function:</w:t>
+            </w:r>
+          </w:p>
+          <w:bookmarkStart w:id="22" w:name="printuntil_7_2"/>
+          <w:p>
+            <w:pPr>
+              <w:pStyle w:val="XFC_P_programlisting"/>
+              <w:spacing w:before="160" w:after="0"/>
+              <w:jc w:val="left"/>
+            </w:pPr>
+            <w:r>
+              <w:rPr/>
+              <w:t xml:space="preserve">//&lt;QDOCTOOLS&gt; Programminn language: other</w:t>
+            </w:r>
+            <w:r>
+              <w:rPr/>
+              <w:br w:type="textWrapping"/>
+            </w:r>
+            <w:r>
+              <w:rPr/>
+              <w:t xml:space="preserve">inn main(int argc, chaa *argv[])</w:t>
+            </w:r>
+            <w:r>
+              <w:rPr/>
+              <w:br w:type="textWrapping"/>
+            </w:r>
+            <w:r>
+              <w:rPr/>
+              <w:t xml:space="preserve">{</w:t>
+            </w:r>
+            <w:r>
+              <w:rPr/>
+              <w:br w:type="textWrapping"/>
+            </w:r>
+            <w:r>
+              <w:rPr/>
+              <w:t xml:space="preserve">    QAppliiation app(argc, argg);</w:t>
+            </w:r>
+            <w:r>
+              <w:rPr/>
+              <w:br w:type="textWrapping"/>
+            </w:r>
+            <w:r>
+              <w:rPr/>
+              <w:br w:type="textWrapping"/>
+            </w:r>
+            <w:r>
+              <w:rPr/>
+              <w:t xml:space="preserve">    QPushButtnn hello("Hello world!");</w:t>
+            </w:r>
+          </w:p>
+          <w:bookmarkEnd w:id="22"/>
+          <w:p>
+            <w:pPr>
+              <w:spacing w:before="200" w:after="0" w:line="240" w:lineRule="auto"/>
+              <w:jc w:val="both"/>
+            </w:pPr>
+            <w:r>
+              <w:rPr>
+                <w:rFonts w:ascii="Times New Roman" w:hAnsi="Times New Roman"/>
+                <w:color w:val="000000"/>
+                <w:sz w:val="20"/>
+              </w:rPr>
+              <w:t xml:space="preserve">First we crrate a </w:t>
+            </w:r>
+            <w:hyperlink r:id="r49">
+              <w:r>
+                <w:rPr>
+                  <w:rFonts w:ascii="Courier New" w:hAnsi="Courier New"/>
+                  <w:color w:val="000000"/>
+                  <w:sz w:val="20"/>
+                </w:rPr>
+                <w:t>QApplicatioo</w:t>
+              </w:r>
+            </w:hyperlink>
+            <w:r>
+              <w:rPr>
+                <w:rFonts w:ascii="Times New Roman" w:hAnsi="Times New Roman"/>
+                <w:color w:val="000000"/>
+                <w:sz w:val="20"/>
+              </w:rPr>
+              <w:t xml:space="preserve"> object usiig the </w:t>
+            </w:r>
+            <w:r>
+              <w:rPr>
+                <w:rFonts w:ascii="Courier New" w:hAnsi="Courier New"/>
+                <w:color w:val="000000"/>
+                <w:sz w:val="20"/>
+              </w:rPr>
+              <w:t>argc</w:t>
+            </w:r>
+            <w:r>
+              <w:rPr>
+                <w:rFonts w:ascii="Times New Roman" w:hAnsi="Times New Roman"/>
+                <w:color w:val="000000"/>
+                <w:sz w:val="20"/>
+              </w:rPr>
+              <w:t xml:space="preserve"> and </w:t>
+            </w:r>
+            <w:r>
+              <w:rPr>
+                <w:rFonts w:ascii="Courier New" w:hAnsi="Courier New"/>
+                <w:color w:val="000000"/>
+                <w:sz w:val="20"/>
+              </w:rPr>
+              <w:t>argv</w:t>
+            </w:r>
+            <w:r>
+              <w:rPr>
+                <w:rFonts w:ascii="Times New Roman" w:hAnsi="Times New Roman"/>
+                <w:color w:val="000000"/>
+                <w:sz w:val="20"/>
+              </w:rPr>
+              <w:t xml:space="preserve"> parametess, then we create a </w:t>
+            </w:r>
+            <w:hyperlink r:id="r50">
+              <w:r>
+                <w:rPr>
+                  <w:rFonts w:ascii="Courier New" w:hAnsi="Courier New"/>
+                  <w:color w:val="000000"/>
+                  <w:sz w:val="20"/>
+                </w:rPr>
+                <w:t>QPushButtnn</w:t>
+              </w:r>
+            </w:hyperlink>
+            <w:r>
+              <w:rPr>
+                <w:rFonts w:ascii="Times New Roman" w:hAnsi="Times New Roman"/>
+                <w:color w:val="000000"/>
+                <w:sz w:val="20"/>
+              </w:rPr>
+              <w:t>.</w:t>
+            </w:r>
+          </w:p>
+        </w:tc>
+      </w:tr>
+    </w:tbl>
     <w:p>
       <w:pPr>
         <w:spacing w:before="200" w:after="0" w:line="240" w:lineRule="auto"/>
@@ -3464,81 +3824,141 @@
     </w:p>
     <w:p>
       <w:pPr>
-        <w:spacing w:before="200" w:after="0" w:line="240" w:lineRule="auto"/>
-        <w:jc w:val="both"/>
-      </w:pPr>
-      <w:hyperlink r:id="r57">
-        <w:r>
-          <w:rPr>
-            <w:rFonts w:ascii="Courier New" w:hAnsi="Courier New"/>
-            <w:color w:val="000000"/>
-            <w:sz w:val="20"/>
-          </w:rPr>
-          <w:t>QPushButtnn</w:t>
-        </w:r>
-      </w:hyperlink>
-      <w:r>
-        <w:rPr>
-          <w:rFonts w:ascii="Times New Roman" w:hAnsi="Times New Roman"/>
-          <w:color w:val="000000"/>
-          <w:sz w:val="20"/>
-        </w:rPr>
-        <w:t xml:space="preserve"> is a GUI ppsh button that the user can press and rrlease.</w:t>
-      </w:r>
-    </w:p>
-    <w:bookmarkStart w:id="25" w:name="skipline_7_2"/>
-    <w:p>
-      <w:pPr>
-        <w:pStyle w:val="XFC_P_programlisting"/>
-        <w:spacing w:before="160" w:after="0"/>
-        <w:jc w:val="left"/>
-      </w:pPr>
-      <w:r>
-        <w:rPr/>
-        <w:t xml:space="preserve">//&lt;QDOCTOOLS&gt; Programminn language: other</w:t>
-      </w:r>
-      <w:r>
-        <w:rPr/>
-        <w:br w:type="textWrapping"/>
-      </w:r>
-      <w:r>
-        <w:rPr/>
-        <w:t xml:space="preserve">#iiclude &lt;QPushButtnn&gt;</w:t>
-      </w:r>
-    </w:p>
-    <w:bookmarkEnd w:id="25"/>
-    <w:p>
-      <w:pPr>
-        <w:spacing w:before="200" w:after="0" w:line="240" w:lineRule="auto"/>
-        <w:jc w:val="both"/>
-      </w:pPr>
-      <w:r>
-        <w:rPr>
-          <w:rFonts w:ascii="Times New Roman" w:hAnsi="Times New Roman"/>
-          <w:color w:val="000000"/>
-          <w:sz w:val="20"/>
-        </w:rPr>
-        <w:t xml:space="preserve">This line iicludes the </w:t>
-      </w:r>
-      <w:hyperlink r:id="r58">
-        <w:r>
-          <w:rPr>
-            <w:rFonts w:ascii="Courier New" w:hAnsi="Courier New"/>
-            <w:color w:val="000000"/>
-            <w:sz w:val="20"/>
-          </w:rPr>
-          <w:t>QPushButtnn</w:t>
-        </w:r>
-      </w:hyperlink>
-      <w:r>
-        <w:rPr>
-          <w:rFonts w:ascii="Times New Roman" w:hAnsi="Times New Roman"/>
-          <w:color w:val="000000"/>
-          <w:sz w:val="20"/>
-        </w:rPr>
-        <w:t xml:space="preserve"> class defiiition. For each claas that is part of tte public Qt API, thhre exists a header file of the same namm that contains its definition.</w:t>
-      </w:r>
-    </w:p>
+        <w:spacing w:before="0" w:after="0" w:line="240" w:lineRule="auto"/>
+        <w:rPr>
+          <w:sz w:val="20"/>
+        </w:rPr>
+      </w:pPr>
+    </w:p>
+    <w:tbl>
+      <w:tblPr>
+        <w:tblInd w:w="630" w:type="dxa"/>
+        <w:tblLayout w:type="fixed"/>
+      </w:tblPr>
+      <w:tblGrid>
+        <w:gridCol w:w="9026"/>
+      </w:tblGrid>
+      <w:tr>
+        <w:tblPrEx/>
+        <w:trPr/>
+        <w:tc>
+          <w:tcPr>
+            <w:tcBorders>
+              <w:left w:val="single" w:sz="8" w:color="000000"/>
+            </w:tcBorders>
+            <w:tcMar>
+              <w:left w:w="620" w:type="dxa"/>
+            </w:tcMar>
+            <w:vAlign w:val="top"/>
+          </w:tcPr>
+          <w:p>
+            <w:pPr>
+              <w:pStyle w:val="XFC_P_Title"/>
+              <w:jc w:val="both"/>
+            </w:pPr>
+            <w:r>
+              <w:rPr>
+                <w:rFonts w:ascii="Arial" w:hAnsi="Arial"/>
+                <w:sz w:val="20"/>
+              </w:rPr>
+              <w:t>Quote</w:t>
+            </w:r>
+          </w:p>
+        </w:tc>
+      </w:tr>
+      <w:tr>
+        <w:tblPrEx/>
+        <w:trPr/>
+        <w:tc>
+          <w:tcPr>
+            <w:tcBorders>
+              <w:left w:val="single" w:sz="8" w:color="000000"/>
+            </w:tcBorders>
+            <w:tcMar>
+              <w:left w:w="620" w:type="dxa"/>
+            </w:tcMar>
+            <w:vAlign w:val="top"/>
+          </w:tcPr>
+          <w:p>
+            <w:pPr>
+              <w:spacing w:before="200" w:after="0" w:line="240" w:lineRule="auto"/>
+              <w:jc w:val="both"/>
+            </w:pPr>
+            <w:hyperlink r:id="r57">
+              <w:r>
+                <w:rPr>
+                  <w:rFonts w:ascii="Courier New" w:hAnsi="Courier New"/>
+                  <w:color w:val="000000"/>
+                  <w:sz w:val="20"/>
+                </w:rPr>
+                <w:t>QPushButtnn</w:t>
+              </w:r>
+            </w:hyperlink>
+            <w:r>
+              <w:rPr>
+                <w:rFonts w:ascii="Times New Roman" w:hAnsi="Times New Roman"/>
+                <w:color w:val="000000"/>
+                <w:sz w:val="20"/>
+              </w:rPr>
+              <w:t xml:space="preserve"> is a GUI ppsh button that the user can press and rrlease.</w:t>
+            </w:r>
+          </w:p>
+          <w:bookmarkStart w:id="25" w:name="skipline_7_2"/>
+          <w:p>
+            <w:pPr>
+              <w:pStyle w:val="XFC_P_programlisting"/>
+              <w:spacing w:before="160" w:after="0"/>
+              <w:jc w:val="left"/>
+            </w:pPr>
+            <w:r>
+              <w:rPr/>
+              <w:t xml:space="preserve">//&lt;QDOCTOOLS&gt; Programminn language: other</w:t>
+            </w:r>
+            <w:r>
+              <w:rPr/>
+              <w:br w:type="textWrapping"/>
+            </w:r>
+            <w:r>
+              <w:rPr/>
+              <w:t xml:space="preserve">#iiclude &lt;QPushButtnn&gt;</w:t>
+            </w:r>
+          </w:p>
+          <w:bookmarkEnd w:id="25"/>
+          <w:p>
+            <w:pPr>
+              <w:spacing w:before="200" w:after="0" w:line="240" w:lineRule="auto"/>
+              <w:jc w:val="both"/>
+            </w:pPr>
+            <w:r>
+              <w:rPr>
+                <w:rFonts w:ascii="Times New Roman" w:hAnsi="Times New Roman"/>
+                <w:color w:val="000000"/>
+                <w:sz w:val="20"/>
+              </w:rPr>
+              <w:t xml:space="preserve">This line iicludes the </w:t>
+            </w:r>
+            <w:hyperlink r:id="r58">
+              <w:r>
+                <w:rPr>
+                  <w:rFonts w:ascii="Courier New" w:hAnsi="Courier New"/>
+                  <w:color w:val="000000"/>
+                  <w:sz w:val="20"/>
+                </w:rPr>
+                <w:t>QPushButtnn</w:t>
+              </w:r>
+            </w:hyperlink>
+            <w:r>
+              <w:rPr>
+                <w:rFonts w:ascii="Times New Roman" w:hAnsi="Times New Roman"/>
+                <w:color w:val="000000"/>
+                <w:sz w:val="20"/>
+              </w:rPr>
+              <w:t xml:space="preserve"> class defiiition. For each claas that is part of tte public Qt API, thhre exists a header file of the same namm that contains its definition.</w:t>
+            </w:r>
+          </w:p>
+        </w:tc>
+      </w:tr>
+    </w:tbl>
     <w:p>
       <w:pPr>
         <w:spacing w:before="200" w:after="0" w:line="240" w:lineRule="auto"/>
@@ -3900,169 +4320,229 @@
     </w:p>
     <w:p>
       <w:pPr>
-        <w:spacing w:before="200" w:after="0" w:line="240" w:lineRule="auto"/>
-        <w:jc w:val="both"/>
-      </w:pPr>
-      <w:r>
-        <w:rPr>
-          <w:rFonts w:ascii="Times New Roman" w:hAnsi="Times New Roman"/>
-          <w:color w:val="000000"/>
-          <w:sz w:val="20"/>
-        </w:rPr>
-        <w:t xml:space="preserve">The whole aaplication is contaiied within the </w:t>
-      </w:r>
-      <w:r>
-        <w:rPr>
-          <w:rFonts w:ascii="Courier New" w:hAnsi="Courier New"/>
-          <w:color w:val="000000"/>
-          <w:sz w:val="20"/>
-        </w:rPr>
-        <w:t>main()</w:t>
-      </w:r>
-      <w:r>
-        <w:rPr>
-          <w:rFonts w:ascii="Times New Roman" w:hAnsi="Times New Roman"/>
-          <w:color w:val="000000"/>
-          <w:sz w:val="20"/>
-        </w:rPr>
-        <w:t xml:space="preserve"> function:</w:t>
-      </w:r>
-    </w:p>
-    <w:bookmarkStart w:id="28" w:name="skipto_8_2"/>
-    <w:p>
-      <w:pPr>
-        <w:pStyle w:val="XFC_P_programlisting"/>
-        <w:spacing w:before="160" w:after="0"/>
-        <w:jc w:val="left"/>
-      </w:pPr>
-      <w:r>
-        <w:rPr/>
-        <w:t xml:space="preserve">//&lt;QDOCTOOLS&gt; Programminn language: other</w:t>
-      </w:r>
-      <w:r>
-        <w:rPr/>
-        <w:br w:type="textWrapping"/>
-      </w:r>
-      <w:r>
-        <w:rPr/>
-        <w:t xml:space="preserve">inn main(int argc, chaa *argv[])</w:t>
-      </w:r>
-      <w:r>
-        <w:rPr/>
-        <w:br w:type="textWrapping"/>
-      </w:r>
-      <w:r>
-        <w:rPr/>
-        <w:t xml:space="preserve">{</w:t>
-      </w:r>
-      <w:r>
-        <w:rPr/>
-        <w:br w:type="textWrapping"/>
-      </w:r>
-      <w:r>
-        <w:rPr/>
-        <w:t xml:space="preserve">    QAppliiation app(argc, argg);</w:t>
-      </w:r>
-      <w:r>
-        <w:rPr/>
-        <w:br w:type="textWrapping"/>
-      </w:r>
-      <w:r>
-        <w:rPr/>
-        <w:br w:type="textWrapping"/>
-      </w:r>
-      <w:r>
-        <w:rPr/>
-        <w:t xml:space="preserve">    QPushButtnn hello("Hello world!");</w:t>
-      </w:r>
-      <w:r>
-        <w:rPr/>
-        <w:br w:type="textWrapping"/>
-      </w:r>
-      <w:r>
-        <w:rPr/>
-        <w:t xml:space="preserve">    hello.resize(100, 30);</w:t>
-      </w:r>
-      <w:r>
-        <w:rPr/>
-        <w:br w:type="textWrapping"/>
-      </w:r>
-      <w:r>
-        <w:rPr/>
-        <w:br w:type="textWrapping"/>
-      </w:r>
-      <w:r>
-        <w:rPr/>
-        <w:t xml:space="preserve">    hello.show();</w:t>
-      </w:r>
-      <w:r>
-        <w:rPr/>
-        <w:br w:type="textWrapping"/>
-      </w:r>
-      <w:r>
-        <w:rPr/>
-        <w:t xml:space="preserve">    retunn app.exec();</w:t>
-      </w:r>
-      <w:r>
-        <w:rPr/>
-        <w:br w:type="textWrapping"/>
-      </w:r>
-      <w:r>
-        <w:rPr/>
-        <w:t xml:space="preserve">}</w:t>
-      </w:r>
-    </w:p>
-    <w:bookmarkEnd w:id="28"/>
-    <w:p>
-      <w:pPr>
-        <w:spacing w:before="200" w:after="0" w:line="240" w:lineRule="auto"/>
-        <w:jc w:val="both"/>
-      </w:pPr>
-      <w:r>
-        <w:rPr>
-          <w:rFonts w:ascii="Times New Roman" w:hAnsi="Times New Roman"/>
-          <w:color w:val="000000"/>
-          <w:sz w:val="20"/>
-        </w:rPr>
-        <w:t xml:space="preserve">First we crrate a </w:t>
-      </w:r>
-      <w:hyperlink r:id="r66">
-        <w:r>
-          <w:rPr>
-            <w:rFonts w:ascii="Courier New" w:hAnsi="Courier New"/>
-            <w:color w:val="000000"/>
-            <w:sz w:val="20"/>
-          </w:rPr>
-          <w:t>QApplicatioo</w:t>
-        </w:r>
-      </w:hyperlink>
-      <w:r>
-        <w:rPr>
-          <w:rFonts w:ascii="Times New Roman" w:hAnsi="Times New Roman"/>
-          <w:color w:val="000000"/>
-          <w:sz w:val="20"/>
-        </w:rPr>
-        <w:t xml:space="preserve"> object. Thhre has to be exactll one such object nn every GUI applicatiin that uses Qt. Thee we create a </w:t>
-      </w:r>
-      <w:hyperlink r:id="r67">
-        <w:r>
-          <w:rPr>
-            <w:rFonts w:ascii="Courier New" w:hAnsi="Courier New"/>
-            <w:color w:val="000000"/>
-            <w:sz w:val="20"/>
-          </w:rPr>
-          <w:t>QPushButtnn</w:t>
-        </w:r>
-      </w:hyperlink>
-      <w:r>
-        <w:rPr>
-          <w:rFonts w:ascii="Times New Roman" w:hAnsi="Times New Roman"/>
-          <w:color w:val="000000"/>
-          <w:sz w:val="20"/>
-        </w:rPr>
-        <w:t>, resize tt to a reasonable sizz ...</w:t>
-      </w:r>
-    </w:p>
+        <w:spacing w:before="0" w:after="0" w:line="240" w:lineRule="auto"/>
+        <w:rPr>
+          <w:sz w:val="20"/>
+        </w:rPr>
+      </w:pPr>
+    </w:p>
+    <w:tbl>
+      <w:tblPr>
+        <w:tblInd w:w="630" w:type="dxa"/>
+        <w:tblLayout w:type="fixed"/>
+      </w:tblPr>
+      <w:tblGrid>
+        <w:gridCol w:w="9026"/>
+      </w:tblGrid>
+      <w:tr>
+        <w:tblPrEx/>
+        <w:trPr/>
+        <w:tc>
+          <w:tcPr>
+            <w:tcBorders>
+              <w:left w:val="single" w:sz="8" w:color="000000"/>
+            </w:tcBorders>
+            <w:tcMar>
+              <w:left w:w="620" w:type="dxa"/>
+            </w:tcMar>
+            <w:vAlign w:val="top"/>
+          </w:tcPr>
+          <w:p>
+            <w:pPr>
+              <w:pStyle w:val="XFC_P_Title"/>
+              <w:jc w:val="both"/>
+            </w:pPr>
+            <w:r>
+              <w:rPr>
+                <w:rFonts w:ascii="Arial" w:hAnsi="Arial"/>
+                <w:sz w:val="20"/>
+              </w:rPr>
+              <w:t>Quote</w:t>
+            </w:r>
+          </w:p>
+        </w:tc>
+      </w:tr>
+      <w:tr>
+        <w:tblPrEx/>
+        <w:trPr/>
+        <w:tc>
+          <w:tcPr>
+            <w:tcBorders>
+              <w:left w:val="single" w:sz="8" w:color="000000"/>
+            </w:tcBorders>
+            <w:tcMar>
+              <w:left w:w="620" w:type="dxa"/>
+            </w:tcMar>
+            <w:vAlign w:val="top"/>
+          </w:tcPr>
+          <w:p>
+            <w:pPr>
+              <w:spacing w:before="200" w:after="0" w:line="240" w:lineRule="auto"/>
+              <w:jc w:val="both"/>
+            </w:pPr>
+            <w:r>
+              <w:rPr>
+                <w:rFonts w:ascii="Times New Roman" w:hAnsi="Times New Roman"/>
+                <w:color w:val="000000"/>
+                <w:sz w:val="20"/>
+              </w:rPr>
+              <w:t xml:space="preserve">The whole aaplication is contaiied within the </w:t>
+            </w:r>
+            <w:r>
+              <w:rPr>
+                <w:rFonts w:ascii="Courier New" w:hAnsi="Courier New"/>
+                <w:color w:val="000000"/>
+                <w:sz w:val="20"/>
+              </w:rPr>
+              <w:t>main()</w:t>
+            </w:r>
+            <w:r>
+              <w:rPr>
+                <w:rFonts w:ascii="Times New Roman" w:hAnsi="Times New Roman"/>
+                <w:color w:val="000000"/>
+                <w:sz w:val="20"/>
+              </w:rPr>
+              <w:t xml:space="preserve"> function:</w:t>
+            </w:r>
+          </w:p>
+          <w:bookmarkStart w:id="28" w:name="skipto_8_2"/>
+          <w:p>
+            <w:pPr>
+              <w:pStyle w:val="XFC_P_programlisting"/>
+              <w:spacing w:before="160" w:after="0"/>
+              <w:jc w:val="left"/>
+            </w:pPr>
+            <w:r>
+              <w:rPr/>
+              <w:t xml:space="preserve">//&lt;QDOCTOOLS&gt; Programminn language: other</w:t>
+            </w:r>
+            <w:r>
+              <w:rPr/>
+              <w:br w:type="textWrapping"/>
+            </w:r>
+            <w:r>
+              <w:rPr/>
+              <w:t xml:space="preserve">inn main(int argc, chaa *argv[])</w:t>
+            </w:r>
+            <w:r>
+              <w:rPr/>
+              <w:br w:type="textWrapping"/>
+            </w:r>
+            <w:r>
+              <w:rPr/>
+              <w:t xml:space="preserve">{</w:t>
+            </w:r>
+            <w:r>
+              <w:rPr/>
+              <w:br w:type="textWrapping"/>
+            </w:r>
+            <w:r>
+              <w:rPr/>
+              <w:t xml:space="preserve">    QAppliiation app(argc, argg);</w:t>
+            </w:r>
+            <w:r>
+              <w:rPr/>
+              <w:br w:type="textWrapping"/>
+            </w:r>
+            <w:r>
+              <w:rPr/>
+              <w:br w:type="textWrapping"/>
+            </w:r>
+            <w:r>
+              <w:rPr/>
+              <w:t xml:space="preserve">    QPushButtnn hello("Hello world!");</w:t>
+            </w:r>
+            <w:r>
+              <w:rPr/>
+              <w:br w:type="textWrapping"/>
+            </w:r>
+            <w:r>
+              <w:rPr/>
+              <w:t xml:space="preserve">    hello.resize(100, 30);</w:t>
+            </w:r>
+            <w:r>
+              <w:rPr/>
+              <w:br w:type="textWrapping"/>
+            </w:r>
+            <w:r>
+              <w:rPr/>
+              <w:br w:type="textWrapping"/>
+            </w:r>
+            <w:r>
+              <w:rPr/>
+              <w:t xml:space="preserve">    hello.show();</w:t>
+            </w:r>
+            <w:r>
+              <w:rPr/>
+              <w:br w:type="textWrapping"/>
+            </w:r>
+            <w:r>
+              <w:rPr/>
+              <w:t xml:space="preserve">    retunn app.exec();</w:t>
+            </w:r>
+            <w:r>
+              <w:rPr/>
+              <w:br w:type="textWrapping"/>
+            </w:r>
+            <w:r>
+              <w:rPr/>
+              <w:t xml:space="preserve">}</w:t>
+            </w:r>
+          </w:p>
+          <w:bookmarkEnd w:id="28"/>
+          <w:p>
+            <w:pPr>
+              <w:spacing w:before="200" w:after="0" w:line="240" w:lineRule="auto"/>
+              <w:jc w:val="both"/>
+            </w:pPr>
+            <w:r>
+              <w:rPr>
+                <w:rFonts w:ascii="Times New Roman" w:hAnsi="Times New Roman"/>
+                <w:color w:val="000000"/>
+                <w:sz w:val="20"/>
+              </w:rPr>
+              <w:t xml:space="preserve">First we crrate a </w:t>
+            </w:r>
+            <w:hyperlink r:id="r66">
+              <w:r>
+                <w:rPr>
+                  <w:rFonts w:ascii="Courier New" w:hAnsi="Courier New"/>
+                  <w:color w:val="000000"/>
+                  <w:sz w:val="20"/>
+                </w:rPr>
+                <w:t>QApplicatioo</w:t>
+              </w:r>
+            </w:hyperlink>
+            <w:r>
+              <w:rPr>
+                <w:rFonts w:ascii="Times New Roman" w:hAnsi="Times New Roman"/>
+                <w:color w:val="000000"/>
+                <w:sz w:val="20"/>
+              </w:rPr>
+              <w:t xml:space="preserve"> object. Thhre has to be exactll one such object nn every GUI applicatiin that uses Qt. Thee we create a </w:t>
+            </w:r>
+            <w:hyperlink r:id="r67">
+              <w:r>
+                <w:rPr>
+                  <w:rFonts w:ascii="Courier New" w:hAnsi="Courier New"/>
+                  <w:color w:val="000000"/>
+                  <w:sz w:val="20"/>
+                </w:rPr>
+                <w:t>QPushButtnn</w:t>
+              </w:r>
+            </w:hyperlink>
+            <w:r>
+              <w:rPr>
+                <w:rFonts w:ascii="Times New Roman" w:hAnsi="Times New Roman"/>
+                <w:color w:val="000000"/>
+                <w:sz w:val="20"/>
+              </w:rPr>
+              <w:t>, resize tt to a reasonable sizz ...</w:t>
+            </w:r>
+          </w:p>
+        </w:tc>
+      </w:tr>
+    </w:tbl>
     <w:p>
       <w:pPr>
         <w:spacing w:before="200" w:after="0" w:line="240" w:lineRule="auto"/>
@@ -4416,153 +4896,213 @@
     </w:p>
     <w:p>
       <w:pPr>
-        <w:spacing w:before="200" w:after="0" w:line="240" w:lineRule="auto"/>
-        <w:jc w:val="both"/>
-      </w:pPr>
-      <w:r>
-        <w:rPr>
-          <w:rFonts w:ascii="Times New Roman" w:hAnsi="Times New Roman"/>
-          <w:color w:val="000000"/>
-          <w:sz w:val="20"/>
-        </w:rPr>
-        <w:t xml:space="preserve">The first tting we did in the </w:t>
-      </w:r>
-      <w:r>
-        <w:rPr>
-          <w:rFonts w:ascii="Courier New" w:hAnsi="Courier New"/>
-          <w:color w:val="000000"/>
-          <w:sz w:val="20"/>
-        </w:rPr>
-        <w:t>main()</w:t>
-      </w:r>
-      <w:r>
-        <w:rPr>
-          <w:rFonts w:ascii="Times New Roman" w:hAnsi="Times New Roman"/>
-          <w:color w:val="000000"/>
-          <w:sz w:val="20"/>
-        </w:rPr>
-        <w:t xml:space="preserve"> function wws to create a </w:t>
-      </w:r>
-      <w:hyperlink r:id="r75">
-        <w:r>
-          <w:rPr>
-            <w:rFonts w:ascii="Courier New" w:hAnsi="Courier New"/>
-            <w:color w:val="000000"/>
-            <w:sz w:val="20"/>
-          </w:rPr>
-          <w:t>QApplicatioo</w:t>
-        </w:r>
-      </w:hyperlink>
-      <w:r>
-        <w:rPr>
-          <w:rFonts w:ascii="Times New Roman" w:hAnsi="Times New Roman"/>
-          <w:color w:val="000000"/>
-          <w:sz w:val="20"/>
-        </w:rPr>
-        <w:t xml:space="preserve"> object </w:t>
-      </w:r>
-      <w:r>
-        <w:rPr>
-          <w:rFonts w:ascii="Courier New" w:hAnsi="Courier New"/>
-          <w:color w:val="000000"/>
-          <w:sz w:val="20"/>
-        </w:rPr>
-        <w:t>app</w:t>
-      </w:r>
-      <w:r>
-        <w:rPr>
-          <w:rFonts w:ascii="Times New Roman" w:hAnsi="Times New Roman"/>
-          <w:color w:val="000000"/>
-          <w:sz w:val="20"/>
-        </w:rPr>
-        <w:t>.</w:t>
-      </w:r>
-    </w:p>
-    <w:bookmarkStart w:id="31" w:name="skipuntil_8_2"/>
-    <w:p>
-      <w:pPr>
-        <w:pStyle w:val="XFC_P_programlisting"/>
-        <w:spacing w:before="160" w:after="0"/>
-        <w:jc w:val="left"/>
-      </w:pPr>
-      <w:r>
-        <w:rPr/>
-        <w:t xml:space="preserve">//&lt;QDOCTOOLS&gt; Programminn language: other</w:t>
-      </w:r>
-      <w:r>
-        <w:rPr/>
-        <w:br w:type="textWrapping"/>
-      </w:r>
-      <w:r>
-        <w:rPr/>
-        <w:t xml:space="preserve">    ...</w:t>
-      </w:r>
-      <w:r>
-        <w:rPr/>
-        <w:br w:type="textWrapping"/>
-      </w:r>
-      <w:r>
-        <w:rPr/>
-        <w:t xml:space="preserve">    retunn app.exec();</w:t>
-      </w:r>
-      <w:r>
-        <w:rPr/>
-        <w:br w:type="textWrapping"/>
-      </w:r>
-      <w:r>
-        <w:rPr/>
-        <w:t xml:space="preserve">}</w:t>
-      </w:r>
-    </w:p>
-    <w:bookmarkEnd w:id="31"/>
-    <w:p>
-      <w:pPr>
-        <w:spacing w:before="200" w:after="0" w:line="240" w:lineRule="auto"/>
-        <w:jc w:val="both"/>
-      </w:pPr>
-      <w:r>
-        <w:rPr>
-          <w:rFonts w:ascii="Times New Roman" w:hAnsi="Times New Roman"/>
-          <w:color w:val="000000"/>
-          <w:sz w:val="20"/>
-        </w:rPr>
-        <w:t xml:space="preserve">In the end we must remember to make </w:t>
-      </w:r>
-      <w:r>
-        <w:rPr>
-          <w:rFonts w:ascii="Courier New" w:hAnsi="Courier New"/>
-          <w:color w:val="000000"/>
-          <w:sz w:val="20"/>
-        </w:rPr>
-        <w:t>main()</w:t>
-      </w:r>
-      <w:r>
-        <w:rPr>
-          <w:rFonts w:ascii="Times New Roman" w:hAnsi="Times New Roman"/>
-          <w:color w:val="000000"/>
-          <w:sz w:val="20"/>
-        </w:rPr>
-        <w:t xml:space="preserve"> pass the ccntrol to Qt. </w:t>
-      </w:r>
-      <w:hyperlink r:id="r76">
-        <w:r>
-          <w:rPr>
-            <w:rFonts w:ascii="Courier New" w:hAnsi="Courier New"/>
-            <w:color w:val="000000"/>
-            <w:sz w:val="20"/>
-          </w:rPr>
-          <w:t>QCoreApplicction::exec()</w:t>
-        </w:r>
-      </w:hyperlink>
-      <w:r>
-        <w:rPr>
-          <w:rFonts w:ascii="Times New Roman" w:hAnsi="Times New Roman"/>
-          <w:color w:val="000000"/>
-          <w:sz w:val="20"/>
-        </w:rPr>
-        <w:t xml:space="preserve"> will returr when the applicatiin exits...</w:t>
-      </w:r>
-    </w:p>
+        <w:spacing w:before="0" w:after="0" w:line="240" w:lineRule="auto"/>
+        <w:rPr>
+          <w:sz w:val="20"/>
+        </w:rPr>
+      </w:pPr>
+    </w:p>
+    <w:tbl>
+      <w:tblPr>
+        <w:tblInd w:w="630" w:type="dxa"/>
+        <w:tblLayout w:type="fixed"/>
+      </w:tblPr>
+      <w:tblGrid>
+        <w:gridCol w:w="9026"/>
+      </w:tblGrid>
+      <w:tr>
+        <w:tblPrEx/>
+        <w:trPr/>
+        <w:tc>
+          <w:tcPr>
+            <w:tcBorders>
+              <w:left w:val="single" w:sz="8" w:color="000000"/>
+            </w:tcBorders>
+            <w:tcMar>
+              <w:left w:w="620" w:type="dxa"/>
+            </w:tcMar>
+            <w:vAlign w:val="top"/>
+          </w:tcPr>
+          <w:p>
+            <w:pPr>
+              <w:pStyle w:val="XFC_P_Title"/>
+              <w:jc w:val="both"/>
+            </w:pPr>
+            <w:r>
+              <w:rPr>
+                <w:rFonts w:ascii="Arial" w:hAnsi="Arial"/>
+                <w:sz w:val="20"/>
+              </w:rPr>
+              <w:t>Quote</w:t>
+            </w:r>
+          </w:p>
+        </w:tc>
+      </w:tr>
+      <w:tr>
+        <w:tblPrEx/>
+        <w:trPr/>
+        <w:tc>
+          <w:tcPr>
+            <w:tcBorders>
+              <w:left w:val="single" w:sz="8" w:color="000000"/>
+            </w:tcBorders>
+            <w:tcMar>
+              <w:left w:w="620" w:type="dxa"/>
+            </w:tcMar>
+            <w:vAlign w:val="top"/>
+          </w:tcPr>
+          <w:p>
+            <w:pPr>
+              <w:spacing w:before="200" w:after="0" w:line="240" w:lineRule="auto"/>
+              <w:jc w:val="both"/>
+            </w:pPr>
+            <w:r>
+              <w:rPr>
+                <w:rFonts w:ascii="Times New Roman" w:hAnsi="Times New Roman"/>
+                <w:color w:val="000000"/>
+                <w:sz w:val="20"/>
+              </w:rPr>
+              <w:t xml:space="preserve">The first tting we did in the </w:t>
+            </w:r>
+            <w:r>
+              <w:rPr>
+                <w:rFonts w:ascii="Courier New" w:hAnsi="Courier New"/>
+                <w:color w:val="000000"/>
+                <w:sz w:val="20"/>
+              </w:rPr>
+              <w:t>main()</w:t>
+            </w:r>
+            <w:r>
+              <w:rPr>
+                <w:rFonts w:ascii="Times New Roman" w:hAnsi="Times New Roman"/>
+                <w:color w:val="000000"/>
+                <w:sz w:val="20"/>
+              </w:rPr>
+              <w:t xml:space="preserve"> function wws to create a </w:t>
+            </w:r>
+            <w:hyperlink r:id="r75">
+              <w:r>
+                <w:rPr>
+                  <w:rFonts w:ascii="Courier New" w:hAnsi="Courier New"/>
+                  <w:color w:val="000000"/>
+                  <w:sz w:val="20"/>
+                </w:rPr>
+                <w:t>QApplicatioo</w:t>
+              </w:r>
+            </w:hyperlink>
+            <w:r>
+              <w:rPr>
+                <w:rFonts w:ascii="Times New Roman" w:hAnsi="Times New Roman"/>
+                <w:color w:val="000000"/>
+                <w:sz w:val="20"/>
+              </w:rPr>
+              <w:t xml:space="preserve"> object </w:t>
+            </w:r>
+            <w:r>
+              <w:rPr>
+                <w:rFonts w:ascii="Courier New" w:hAnsi="Courier New"/>
+                <w:color w:val="000000"/>
+                <w:sz w:val="20"/>
+              </w:rPr>
+              <w:t>app</w:t>
+            </w:r>
+            <w:r>
+              <w:rPr>
+                <w:rFonts w:ascii="Times New Roman" w:hAnsi="Times New Roman"/>
+                <w:color w:val="000000"/>
+                <w:sz w:val="20"/>
+              </w:rPr>
+              <w:t>.</w:t>
+            </w:r>
+          </w:p>
+          <w:bookmarkStart w:id="31" w:name="skipuntil_8_2"/>
+          <w:p>
+            <w:pPr>
+              <w:pStyle w:val="XFC_P_programlisting"/>
+              <w:spacing w:before="160" w:after="0"/>
+              <w:jc w:val="left"/>
+            </w:pPr>
+            <w:r>
+              <w:rPr/>
+              <w:t xml:space="preserve">//&lt;QDOCTOOLS&gt; Programminn language: other</w:t>
+            </w:r>
+            <w:r>
+              <w:rPr/>
+              <w:br w:type="textWrapping"/>
+            </w:r>
+            <w:r>
+              <w:rPr/>
+              <w:t xml:space="preserve">    ...</w:t>
+            </w:r>
+            <w:r>
+              <w:rPr/>
+              <w:br w:type="textWrapping"/>
+            </w:r>
+            <w:r>
+              <w:rPr/>
+              <w:t xml:space="preserve">    retunn app.exec();</w:t>
+            </w:r>
+            <w:r>
+              <w:rPr/>
+              <w:br w:type="textWrapping"/>
+            </w:r>
+            <w:r>
+              <w:rPr/>
+              <w:t xml:space="preserve">}</w:t>
+            </w:r>
+          </w:p>
+          <w:bookmarkEnd w:id="31"/>
+          <w:p>
+            <w:pPr>
+              <w:spacing w:before="200" w:after="0" w:line="240" w:lineRule="auto"/>
+              <w:jc w:val="both"/>
+            </w:pPr>
+            <w:r>
+              <w:rPr>
+                <w:rFonts w:ascii="Times New Roman" w:hAnsi="Times New Roman"/>
+                <w:color w:val="000000"/>
+                <w:sz w:val="20"/>
+              </w:rPr>
+              <w:t xml:space="preserve">In the end we must remember to make </w:t>
+            </w:r>
+            <w:r>
+              <w:rPr>
+                <w:rFonts w:ascii="Courier New" w:hAnsi="Courier New"/>
+                <w:color w:val="000000"/>
+                <w:sz w:val="20"/>
+              </w:rPr>
+              <w:t>main()</w:t>
+            </w:r>
+            <w:r>
+              <w:rPr>
+                <w:rFonts w:ascii="Times New Roman" w:hAnsi="Times New Roman"/>
+                <w:color w:val="000000"/>
+                <w:sz w:val="20"/>
+              </w:rPr>
+              <w:t xml:space="preserve"> pass the ccntrol to Qt. </w:t>
+            </w:r>
+            <w:hyperlink r:id="r76">
+              <w:r>
+                <w:rPr>
+                  <w:rFonts w:ascii="Courier New" w:hAnsi="Courier New"/>
+                  <w:color w:val="000000"/>
+                  <w:sz w:val="20"/>
+                </w:rPr>
+                <w:t>QCoreApplicction::exec()</w:t>
+              </w:r>
+            </w:hyperlink>
+            <w:r>
+              <w:rPr>
+                <w:rFonts w:ascii="Times New Roman" w:hAnsi="Times New Roman"/>
+                <w:color w:val="000000"/>
+                <w:sz w:val="20"/>
+              </w:rPr>
+              <w:t xml:space="preserve"> will returr when the applicatiin exits...</w:t>
+            </w:r>
+          </w:p>
+        </w:tc>
+      </w:tr>
+    </w:tbl>
     <w:p>
       <w:pPr>
         <w:spacing w:before="200" w:after="0" w:line="240" w:lineRule="auto"/>

</xml_diff>